<commit_message>
completed lab2a's printAllCustomer() method
</commit_message>
<xml_diff>
--- a/Lab/Lab2/2501_Lab02a.docx
+++ b/Lab/Lab2/2501_Lab02a.docx
@@ -1,6 +1,6 @@
 
 <file path=word/document.xml><?xml version="1.0" encoding="utf-8"?>
-<w:document xmlns:wpc="http://schemas.microsoft.com/office/word/2010/wordprocessingCanvas" xmlns:cx="http://schemas.microsoft.com/office/drawing/2014/chartex" xmlns:cx1="http://schemas.microsoft.com/office/drawing/2015/9/8/chartex" xmlns:cx2="http://schemas.microsoft.com/office/drawing/2015/10/21/chartex" xmlns:cx3="http://schemas.microsoft.com/office/drawing/2016/5/9/chartex" xmlns:cx4="http://schemas.microsoft.com/office/drawing/2016/5/10/chartex" xmlns:cx5="http://schemas.microsoft.com/office/drawing/2016/5/11/chartex" xmlns:cx6="http://schemas.microsoft.com/office/drawing/2016/5/12/chartex" xmlns:cx7="http://schemas.microsoft.com/office/drawing/2016/5/13/chartex" xmlns:cx8="http://schemas.microsoft.com/office/drawing/2016/5/14/chartex" xmlns:mc="http://schemas.openxmlformats.org/markup-compatibility/2006" xmlns:aink="http://schemas.microsoft.com/office/drawing/2016/ink" xmlns:am3d="http://schemas.microsoft.com/office/drawing/2017/model3d" xmlns:o="urn:schemas-microsoft-com:office:office" xmlns:r="http://schemas.openxmlformats.org/officeDocument/2006/relationships" xmlns:m="http://schemas.openxmlformats.org/officeDocument/2006/math" xmlns:v="urn:schemas-microsoft-com:vml" xmlns:wp14="http://schemas.microsoft.com/office/word/2010/wordprocessingDrawing" xmlns:wp="http://schemas.openxmlformats.org/drawingml/2006/wordprocessingDrawing" xmlns:w10="urn:schemas-microsoft-com:office:word" xmlns:w="http://schemas.openxmlformats.org/wordprocessingml/2006/main" xmlns:w14="http://schemas.microsoft.com/office/word/2010/wordml" xmlns:w15="http://schemas.microsoft.com/office/word/2012/wordml" xmlns:w16cex="http://schemas.microsoft.com/office/word/2018/wordml/cex" xmlns:w16cid="http://schemas.microsoft.com/office/word/2016/wordml/cid" xmlns:w16="http://schemas.microsoft.com/office/word/2018/wordml" xmlns:w16se="http://schemas.microsoft.com/office/word/2015/wordml/symex" xmlns:wpg="http://schemas.microsoft.com/office/word/2010/wordprocessingGroup" xmlns:wpi="http://schemas.microsoft.com/office/word/2010/wordprocessingInk" xmlns:wne="http://schemas.microsoft.com/office/word/2006/wordml" xmlns:wps="http://schemas.microsoft.com/office/word/2010/wordprocessingShape" mc:Ignorable="w14 w15 w16se w16cid w16 w16cex wp14">
+<w:document xmlns:wpc="http://schemas.microsoft.com/office/word/2010/wordprocessingCanvas" xmlns:cx="http://schemas.microsoft.com/office/drawing/2014/chartex" xmlns:cx1="http://schemas.microsoft.com/office/drawing/2015/9/8/chartex" xmlns:cx2="http://schemas.microsoft.com/office/drawing/2015/10/21/chartex" xmlns:cx3="http://schemas.microsoft.com/office/drawing/2016/5/9/chartex" xmlns:cx4="http://schemas.microsoft.com/office/drawing/2016/5/10/chartex" xmlns:cx5="http://schemas.microsoft.com/office/drawing/2016/5/11/chartex" xmlns:cx6="http://schemas.microsoft.com/office/drawing/2016/5/12/chartex" xmlns:cx7="http://schemas.microsoft.com/office/drawing/2016/5/13/chartex" xmlns:cx8="http://schemas.microsoft.com/office/drawing/2016/5/14/chartex" xmlns:mc="http://schemas.openxmlformats.org/markup-compatibility/2006" xmlns:aink="http://schemas.microsoft.com/office/drawing/2016/ink" xmlns:am3d="http://schemas.microsoft.com/office/drawing/2017/model3d" xmlns:o="urn:schemas-microsoft-com:office:office" xmlns:oel="http://schemas.microsoft.com/office/2019/extlst" xmlns:r="http://schemas.openxmlformats.org/officeDocument/2006/relationships" xmlns:m="http://schemas.openxmlformats.org/officeDocument/2006/math" xmlns:v="urn:schemas-microsoft-com:vml" xmlns:wp14="http://schemas.microsoft.com/office/word/2010/wordprocessingDrawing" xmlns:wp="http://schemas.openxmlformats.org/drawingml/2006/wordprocessingDrawing" xmlns:w10="urn:schemas-microsoft-com:office:word" xmlns:w="http://schemas.openxmlformats.org/wordprocessingml/2006/main" xmlns:w14="http://schemas.microsoft.com/office/word/2010/wordml" xmlns:w15="http://schemas.microsoft.com/office/word/2012/wordml" xmlns:w16cex="http://schemas.microsoft.com/office/word/2018/wordml/cex" xmlns:w16cid="http://schemas.microsoft.com/office/word/2016/wordml/cid" xmlns:w16="http://schemas.microsoft.com/office/word/2018/wordml" xmlns:w16sdtdh="http://schemas.microsoft.com/office/word/2020/wordml/sdtdatahash" xmlns:w16se="http://schemas.microsoft.com/office/word/2015/wordml/symex" xmlns:wpg="http://schemas.microsoft.com/office/word/2010/wordprocessingGroup" xmlns:wpi="http://schemas.microsoft.com/office/word/2010/wordprocessingInk" xmlns:wne="http://schemas.microsoft.com/office/word/2006/wordml" xmlns:wps="http://schemas.microsoft.com/office/word/2010/wordprocessingShape" mc:Ignorable="w14 w15 w16se w16cid w16 w16cex w16sdtdh wp14">
   <w:body>
     <w:p>
       <w:pPr>
@@ -33,11 +33,19 @@
         </w:rPr>
         <w:t xml:space="preserve"> the zipped </w:t>
       </w:r>
-      <w:r>
-        <w:rPr>
-          <w:lang w:val="en-US"/>
-        </w:rPr>
-        <w:t>src folder</w:t>
+      <w:proofErr w:type="spellStart"/>
+      <w:r>
+        <w:rPr>
+          <w:lang w:val="en-US"/>
+        </w:rPr>
+        <w:t>src</w:t>
+      </w:r>
+      <w:proofErr w:type="spellEnd"/>
+      <w:r>
+        <w:rPr>
+          <w:lang w:val="en-US"/>
+        </w:rPr>
+        <w:t xml:space="preserve"> folder</w:t>
       </w:r>
       <w:r>
         <w:rPr>
@@ -343,7 +351,21 @@
         <w:rPr>
           <w:lang w:val="en-US"/>
         </w:rPr>
-        <w:t xml:space="preserve"> Use proper naming conventions, indentation, etc…</w:t>
+        <w:t xml:space="preserve"> Use proper naming conventions, indentation, </w:t>
+      </w:r>
+      <w:proofErr w:type="spellStart"/>
+      <w:r>
+        <w:rPr>
+          <w:lang w:val="en-US"/>
+        </w:rPr>
+        <w:t>etc</w:t>
+      </w:r>
+      <w:proofErr w:type="spellEnd"/>
+      <w:r>
+        <w:rPr>
+          <w:lang w:val="en-US"/>
+        </w:rPr>
+        <w:t>…</w:t>
       </w:r>
       <w:r>
         <w:rPr>
@@ -382,43 +404,99 @@
         <w:rPr>
           <w:lang w:val="en-US"/>
         </w:rPr>
-        <w:t>class BankAccount:</w:t>
-      </w:r>
-    </w:p>
-    <w:p>
-      <w:pPr>
-        <w:spacing w:after="0"/>
-        <w:rPr>
-          <w:lang w:val="en-US"/>
-        </w:rPr>
-      </w:pPr>
-    </w:p>
-    <w:p>
-      <w:pPr>
-        <w:spacing w:after="0"/>
-        <w:rPr>
-          <w:lang w:val="en-US"/>
-        </w:rPr>
-      </w:pPr>
-      <w:r>
-        <w:rPr>
-          <w:lang w:val="en-US"/>
-        </w:rPr>
-        <w:t xml:space="preserve">    def __init_</w:t>
-      </w:r>
-      <w:proofErr w:type="gramStart"/>
-      <w:r>
-        <w:rPr>
-          <w:lang w:val="en-US"/>
-        </w:rPr>
-        <w:t>_(</w:t>
-      </w:r>
-      <w:proofErr w:type="gramEnd"/>
-      <w:r>
-        <w:rPr>
-          <w:lang w:val="en-US"/>
-        </w:rPr>
-        <w:t>self, balance_cdn, account_number, member_last_name):</w:t>
+        <w:t xml:space="preserve">class </w:t>
+      </w:r>
+      <w:proofErr w:type="spellStart"/>
+      <w:r>
+        <w:rPr>
+          <w:lang w:val="en-US"/>
+        </w:rPr>
+        <w:t>BankAccount</w:t>
+      </w:r>
+      <w:proofErr w:type="spellEnd"/>
+      <w:r>
+        <w:rPr>
+          <w:lang w:val="en-US"/>
+        </w:rPr>
+        <w:t>:</w:t>
+      </w:r>
+    </w:p>
+    <w:p>
+      <w:pPr>
+        <w:spacing w:after="0"/>
+        <w:rPr>
+          <w:lang w:val="en-US"/>
+        </w:rPr>
+      </w:pPr>
+    </w:p>
+    <w:p>
+      <w:pPr>
+        <w:spacing w:after="0"/>
+        <w:rPr>
+          <w:lang w:val="en-US"/>
+        </w:rPr>
+      </w:pPr>
+      <w:r>
+        <w:rPr>
+          <w:lang w:val="en-US"/>
+        </w:rPr>
+        <w:t xml:space="preserve">    def __</w:t>
+      </w:r>
+      <w:proofErr w:type="spellStart"/>
+      <w:r>
+        <w:rPr>
+          <w:lang w:val="en-US"/>
+        </w:rPr>
+        <w:t>init</w:t>
+      </w:r>
+      <w:proofErr w:type="spellEnd"/>
+      <w:r>
+        <w:rPr>
+          <w:lang w:val="en-US"/>
+        </w:rPr>
+        <w:t xml:space="preserve">__(self, </w:t>
+      </w:r>
+      <w:proofErr w:type="spellStart"/>
+      <w:r>
+        <w:rPr>
+          <w:lang w:val="en-US"/>
+        </w:rPr>
+        <w:t>balance_cdn</w:t>
+      </w:r>
+      <w:proofErr w:type="spellEnd"/>
+      <w:r>
+        <w:rPr>
+          <w:lang w:val="en-US"/>
+        </w:rPr>
+        <w:t xml:space="preserve">, </w:t>
+      </w:r>
+      <w:proofErr w:type="spellStart"/>
+      <w:r>
+        <w:rPr>
+          <w:lang w:val="en-US"/>
+        </w:rPr>
+        <w:t>account_number</w:t>
+      </w:r>
+      <w:proofErr w:type="spellEnd"/>
+      <w:r>
+        <w:rPr>
+          <w:lang w:val="en-US"/>
+        </w:rPr>
+        <w:t xml:space="preserve">, </w:t>
+      </w:r>
+      <w:proofErr w:type="spellStart"/>
+      <w:r>
+        <w:rPr>
+          <w:lang w:val="en-US"/>
+        </w:rPr>
+        <w:t>member_last_name</w:t>
+      </w:r>
+      <w:proofErr w:type="spellEnd"/>
+      <w:r>
+        <w:rPr>
+          <w:lang w:val="en-US"/>
+        </w:rPr>
+        <w:t>):</w:t>
       </w:r>
     </w:p>
     <w:p>
@@ -434,20 +512,28 @@
         </w:rPr>
         <w:t xml:space="preserve">        </w:t>
       </w:r>
-      <w:proofErr w:type="gramStart"/>
-      <w:r>
-        <w:rPr>
-          <w:lang w:val="en-US"/>
-        </w:rPr>
-        <w:t>self.balance</w:t>
-      </w:r>
-      <w:proofErr w:type="gramEnd"/>
-      <w:r>
-        <w:rPr>
-          <w:lang w:val="en-US"/>
-        </w:rPr>
-        <w:t>_cdn = balance_cdn</w:t>
-      </w:r>
+      <w:proofErr w:type="spellStart"/>
+      <w:r>
+        <w:rPr>
+          <w:lang w:val="en-US"/>
+        </w:rPr>
+        <w:t>self.balance_cdn</w:t>
+      </w:r>
+      <w:proofErr w:type="spellEnd"/>
+      <w:r>
+        <w:rPr>
+          <w:lang w:val="en-US"/>
+        </w:rPr>
+        <w:t xml:space="preserve"> = </w:t>
+      </w:r>
+      <w:proofErr w:type="spellStart"/>
+      <w:r>
+        <w:rPr>
+          <w:lang w:val="en-US"/>
+        </w:rPr>
+        <w:t>balance_cdn</w:t>
+      </w:r>
+      <w:proofErr w:type="spellEnd"/>
     </w:p>
     <w:p>
       <w:pPr>
@@ -462,20 +548,28 @@
         </w:rPr>
         <w:t xml:space="preserve">        </w:t>
       </w:r>
-      <w:proofErr w:type="gramStart"/>
-      <w:r>
-        <w:rPr>
-          <w:lang w:val="en-US"/>
-        </w:rPr>
-        <w:t>self.account</w:t>
-      </w:r>
-      <w:proofErr w:type="gramEnd"/>
-      <w:r>
-        <w:rPr>
-          <w:lang w:val="en-US"/>
-        </w:rPr>
-        <w:t>_number = account_number</w:t>
-      </w:r>
+      <w:proofErr w:type="spellStart"/>
+      <w:r>
+        <w:rPr>
+          <w:lang w:val="en-US"/>
+        </w:rPr>
+        <w:t>self.account_number</w:t>
+      </w:r>
+      <w:proofErr w:type="spellEnd"/>
+      <w:r>
+        <w:rPr>
+          <w:lang w:val="en-US"/>
+        </w:rPr>
+        <w:t xml:space="preserve"> = </w:t>
+      </w:r>
+      <w:proofErr w:type="spellStart"/>
+      <w:r>
+        <w:rPr>
+          <w:lang w:val="en-US"/>
+        </w:rPr>
+        <w:t>account_number</w:t>
+      </w:r>
+      <w:proofErr w:type="spellEnd"/>
     </w:p>
     <w:p>
       <w:pPr>
@@ -490,55 +584,63 @@
         </w:rPr>
         <w:t xml:space="preserve">        </w:t>
       </w:r>
-      <w:proofErr w:type="gramStart"/>
-      <w:r>
-        <w:rPr>
-          <w:lang w:val="en-US"/>
-        </w:rPr>
-        <w:t>self.member</w:t>
-      </w:r>
-      <w:proofErr w:type="gramEnd"/>
-      <w:r>
-        <w:rPr>
-          <w:lang w:val="en-US"/>
-        </w:rPr>
-        <w:t>_last_name = member_last_name</w:t>
-      </w:r>
-    </w:p>
-    <w:p>
-      <w:pPr>
-        <w:spacing w:after="0"/>
-        <w:rPr>
-          <w:lang w:val="en-US"/>
-        </w:rPr>
-      </w:pPr>
-    </w:p>
-    <w:p>
-      <w:pPr>
-        <w:spacing w:after="0"/>
-        <w:rPr>
-          <w:lang w:val="en-US"/>
-        </w:rPr>
-      </w:pPr>
-      <w:r>
-        <w:rPr>
-          <w:lang w:val="en-US"/>
-        </w:rPr>
-        <w:t xml:space="preserve">    def </w:t>
-      </w:r>
-      <w:proofErr w:type="gramStart"/>
-      <w:r>
-        <w:rPr>
-          <w:lang w:val="en-US"/>
-        </w:rPr>
-        <w:t>withdraw(</w:t>
-      </w:r>
-      <w:proofErr w:type="gramEnd"/>
-      <w:r>
-        <w:rPr>
-          <w:lang w:val="en-US"/>
-        </w:rPr>
-        <w:t>self, amount_cdn):</w:t>
+      <w:proofErr w:type="spellStart"/>
+      <w:r>
+        <w:rPr>
+          <w:lang w:val="en-US"/>
+        </w:rPr>
+        <w:t>self.member_last_name</w:t>
+      </w:r>
+      <w:proofErr w:type="spellEnd"/>
+      <w:r>
+        <w:rPr>
+          <w:lang w:val="en-US"/>
+        </w:rPr>
+        <w:t xml:space="preserve"> = </w:t>
+      </w:r>
+      <w:proofErr w:type="spellStart"/>
+      <w:r>
+        <w:rPr>
+          <w:lang w:val="en-US"/>
+        </w:rPr>
+        <w:t>member_last_name</w:t>
+      </w:r>
+      <w:proofErr w:type="spellEnd"/>
+    </w:p>
+    <w:p>
+      <w:pPr>
+        <w:spacing w:after="0"/>
+        <w:rPr>
+          <w:lang w:val="en-US"/>
+        </w:rPr>
+      </w:pPr>
+    </w:p>
+    <w:p>
+      <w:pPr>
+        <w:spacing w:after="0"/>
+        <w:rPr>
+          <w:lang w:val="en-US"/>
+        </w:rPr>
+      </w:pPr>
+      <w:r>
+        <w:rPr>
+          <w:lang w:val="en-US"/>
+        </w:rPr>
+        <w:t xml:space="preserve">    def withdraw(self, </w:t>
+      </w:r>
+      <w:proofErr w:type="spellStart"/>
+      <w:r>
+        <w:rPr>
+          <w:lang w:val="en-US"/>
+        </w:rPr>
+        <w:t>amount_cdn</w:t>
+      </w:r>
+      <w:proofErr w:type="spellEnd"/>
+      <w:r>
+        <w:rPr>
+          <w:lang w:val="en-US"/>
+        </w:rPr>
+        <w:t>):</w:t>
       </w:r>
     </w:p>
     <w:p>
@@ -554,55 +656,63 @@
         </w:rPr>
         <w:t xml:space="preserve">        </w:t>
       </w:r>
-      <w:proofErr w:type="gramStart"/>
-      <w:r>
-        <w:rPr>
-          <w:lang w:val="en-US"/>
-        </w:rPr>
-        <w:t>self.balance</w:t>
-      </w:r>
-      <w:proofErr w:type="gramEnd"/>
-      <w:r>
-        <w:rPr>
-          <w:lang w:val="en-US"/>
-        </w:rPr>
-        <w:t>_cdn -= amount_cdn</w:t>
-      </w:r>
-    </w:p>
-    <w:p>
-      <w:pPr>
-        <w:spacing w:after="0"/>
-        <w:rPr>
-          <w:lang w:val="en-US"/>
-        </w:rPr>
-      </w:pPr>
-    </w:p>
-    <w:p>
-      <w:pPr>
-        <w:spacing w:after="0"/>
-        <w:rPr>
-          <w:lang w:val="en-US"/>
-        </w:rPr>
-      </w:pPr>
-      <w:r>
-        <w:rPr>
-          <w:lang w:val="en-US"/>
-        </w:rPr>
-        <w:t xml:space="preserve">    def </w:t>
-      </w:r>
-      <w:proofErr w:type="gramStart"/>
-      <w:r>
-        <w:rPr>
-          <w:lang w:val="en-US"/>
-        </w:rPr>
-        <w:t>deposit(</w:t>
-      </w:r>
-      <w:proofErr w:type="gramEnd"/>
-      <w:r>
-        <w:rPr>
-          <w:lang w:val="en-US"/>
-        </w:rPr>
-        <w:t>self, amount_cdn):</w:t>
+      <w:proofErr w:type="spellStart"/>
+      <w:r>
+        <w:rPr>
+          <w:lang w:val="en-US"/>
+        </w:rPr>
+        <w:t>self.balance_cdn</w:t>
+      </w:r>
+      <w:proofErr w:type="spellEnd"/>
+      <w:r>
+        <w:rPr>
+          <w:lang w:val="en-US"/>
+        </w:rPr>
+        <w:t xml:space="preserve"> -= </w:t>
+      </w:r>
+      <w:proofErr w:type="spellStart"/>
+      <w:r>
+        <w:rPr>
+          <w:lang w:val="en-US"/>
+        </w:rPr>
+        <w:t>amount_cdn</w:t>
+      </w:r>
+      <w:proofErr w:type="spellEnd"/>
+    </w:p>
+    <w:p>
+      <w:pPr>
+        <w:spacing w:after="0"/>
+        <w:rPr>
+          <w:lang w:val="en-US"/>
+        </w:rPr>
+      </w:pPr>
+    </w:p>
+    <w:p>
+      <w:pPr>
+        <w:spacing w:after="0"/>
+        <w:rPr>
+          <w:lang w:val="en-US"/>
+        </w:rPr>
+      </w:pPr>
+      <w:r>
+        <w:rPr>
+          <w:lang w:val="en-US"/>
+        </w:rPr>
+        <w:t xml:space="preserve">    def deposit(self, </w:t>
+      </w:r>
+      <w:proofErr w:type="spellStart"/>
+      <w:r>
+        <w:rPr>
+          <w:lang w:val="en-US"/>
+        </w:rPr>
+        <w:t>amount_cdn</w:t>
+      </w:r>
+      <w:proofErr w:type="spellEnd"/>
+      <w:r>
+        <w:rPr>
+          <w:lang w:val="en-US"/>
+        </w:rPr>
+        <w:t>):</w:t>
       </w:r>
     </w:p>
     <w:p>
@@ -618,83 +728,77 @@
         </w:rPr>
         <w:t xml:space="preserve">        </w:t>
       </w:r>
-      <w:proofErr w:type="gramStart"/>
-      <w:r>
-        <w:rPr>
-          <w:lang w:val="en-US"/>
-        </w:rPr>
-        <w:t>self.balance</w:t>
-      </w:r>
-      <w:proofErr w:type="gramEnd"/>
-      <w:r>
-        <w:rPr>
-          <w:lang w:val="en-US"/>
-        </w:rPr>
-        <w:t>_cdn += amount_cdn</w:t>
-      </w:r>
-    </w:p>
-    <w:p>
-      <w:pPr>
-        <w:spacing w:after="0"/>
-        <w:rPr>
-          <w:lang w:val="en-US"/>
-        </w:rPr>
-      </w:pPr>
-    </w:p>
-    <w:p>
-      <w:pPr>
-        <w:spacing w:after="0"/>
-        <w:rPr>
-          <w:lang w:val="en-US"/>
-        </w:rPr>
-      </w:pPr>
-      <w:r>
-        <w:rPr>
-          <w:lang w:val="en-US"/>
-        </w:rPr>
-        <w:t xml:space="preserve">    def </w:t>
-      </w:r>
-      <w:proofErr w:type="gramStart"/>
-      <w:r>
-        <w:rPr>
-          <w:lang w:val="en-US"/>
-        </w:rPr>
-        <w:t>transfer(</w:t>
-      </w:r>
-      <w:proofErr w:type="gramEnd"/>
-      <w:r>
-        <w:rPr>
-          <w:lang w:val="en-US"/>
-        </w:rPr>
-        <w:t>self, amount_cdn, recipient_account):</w:t>
-      </w:r>
-    </w:p>
-    <w:p>
-      <w:pPr>
-        <w:spacing w:after="0"/>
-        <w:rPr>
-          <w:lang w:val="en-US"/>
-        </w:rPr>
-      </w:pPr>
-      <w:r>
-        <w:rPr>
-          <w:lang w:val="en-US"/>
-        </w:rPr>
-        <w:t xml:space="preserve">        recipient_</w:t>
-      </w:r>
-      <w:proofErr w:type="gramStart"/>
-      <w:r>
-        <w:rPr>
-          <w:lang w:val="en-US"/>
-        </w:rPr>
-        <w:t>account.deposit</w:t>
-      </w:r>
-      <w:proofErr w:type="gramEnd"/>
-      <w:r>
-        <w:rPr>
-          <w:lang w:val="en-US"/>
-        </w:rPr>
-        <w:t>(amount_cdn)</w:t>
+      <w:proofErr w:type="spellStart"/>
+      <w:r>
+        <w:rPr>
+          <w:lang w:val="en-US"/>
+        </w:rPr>
+        <w:t>self.balance_cdn</w:t>
+      </w:r>
+      <w:proofErr w:type="spellEnd"/>
+      <w:r>
+        <w:rPr>
+          <w:lang w:val="en-US"/>
+        </w:rPr>
+        <w:t xml:space="preserve"> += </w:t>
+      </w:r>
+      <w:proofErr w:type="spellStart"/>
+      <w:r>
+        <w:rPr>
+          <w:lang w:val="en-US"/>
+        </w:rPr>
+        <w:t>amount_cdn</w:t>
+      </w:r>
+      <w:proofErr w:type="spellEnd"/>
+    </w:p>
+    <w:p>
+      <w:pPr>
+        <w:spacing w:after="0"/>
+        <w:rPr>
+          <w:lang w:val="en-US"/>
+        </w:rPr>
+      </w:pPr>
+    </w:p>
+    <w:p>
+      <w:pPr>
+        <w:spacing w:after="0"/>
+        <w:rPr>
+          <w:lang w:val="en-US"/>
+        </w:rPr>
+      </w:pPr>
+      <w:r>
+        <w:rPr>
+          <w:lang w:val="en-US"/>
+        </w:rPr>
+        <w:t xml:space="preserve">    def transfer(self, </w:t>
+      </w:r>
+      <w:proofErr w:type="spellStart"/>
+      <w:r>
+        <w:rPr>
+          <w:lang w:val="en-US"/>
+        </w:rPr>
+        <w:t>amount_cdn</w:t>
+      </w:r>
+      <w:proofErr w:type="spellEnd"/>
+      <w:r>
+        <w:rPr>
+          <w:lang w:val="en-US"/>
+        </w:rPr>
+        <w:t xml:space="preserve">, </w:t>
+      </w:r>
+      <w:proofErr w:type="spellStart"/>
+      <w:r>
+        <w:rPr>
+          <w:lang w:val="en-US"/>
+        </w:rPr>
+        <w:t>recipient_account</w:t>
+      </w:r>
+      <w:proofErr w:type="spellEnd"/>
+      <w:r>
+        <w:rPr>
+          <w:lang w:val="en-US"/>
+        </w:rPr>
+        <w:t>):</w:t>
       </w:r>
     </w:p>
     <w:p>
@@ -710,19 +814,75 @@
         </w:rPr>
         <w:t xml:space="preserve">        </w:t>
       </w:r>
-      <w:proofErr w:type="gramStart"/>
+      <w:proofErr w:type="spellStart"/>
+      <w:r>
+        <w:rPr>
+          <w:lang w:val="en-US"/>
+        </w:rPr>
+        <w:t>recipient_account.deposit</w:t>
+      </w:r>
+      <w:proofErr w:type="spellEnd"/>
+      <w:r>
+        <w:rPr>
+          <w:lang w:val="en-US"/>
+        </w:rPr>
+        <w:t>(</w:t>
+      </w:r>
+      <w:proofErr w:type="spellStart"/>
+      <w:r>
+        <w:rPr>
+          <w:lang w:val="en-US"/>
+        </w:rPr>
+        <w:t>amount_cdn</w:t>
+      </w:r>
+      <w:proofErr w:type="spellEnd"/>
+      <w:r>
+        <w:rPr>
+          <w:lang w:val="en-US"/>
+        </w:rPr>
+        <w:t>)</w:t>
+      </w:r>
+    </w:p>
+    <w:p>
+      <w:pPr>
+        <w:spacing w:after="0"/>
+        <w:rPr>
+          <w:lang w:val="en-US"/>
+        </w:rPr>
+      </w:pPr>
+      <w:r>
+        <w:rPr>
+          <w:lang w:val="en-US"/>
+        </w:rPr>
+        <w:t xml:space="preserve">        </w:t>
+      </w:r>
+      <w:proofErr w:type="spellStart"/>
       <w:r>
         <w:rPr>
           <w:lang w:val="en-US"/>
         </w:rPr>
         <w:t>self.withdraw</w:t>
       </w:r>
-      <w:proofErr w:type="gramEnd"/>
-      <w:r>
-        <w:rPr>
-          <w:lang w:val="en-US"/>
-        </w:rPr>
-        <w:t>(amount_cdn)</w:t>
+      <w:proofErr w:type="spellEnd"/>
+      <w:r>
+        <w:rPr>
+          <w:lang w:val="en-US"/>
+        </w:rPr>
+        <w:t>(</w:t>
+      </w:r>
+      <w:proofErr w:type="spellStart"/>
+      <w:r>
+        <w:rPr>
+          <w:lang w:val="en-US"/>
+        </w:rPr>
+        <w:t>amount_cdn</w:t>
+      </w:r>
+      <w:proofErr w:type="spellEnd"/>
+      <w:r>
+        <w:rPr>
+          <w:lang w:val="en-US"/>
+        </w:rPr>
+        <w:t>)</w:t>
       </w:r>
     </w:p>
     <w:p>
@@ -779,36 +939,58 @@
         <w:rPr>
           <w:lang w:val="en-US"/>
         </w:rPr>
-        <w:t xml:space="preserve">    def __init_</w:t>
-      </w:r>
-      <w:proofErr w:type="gramStart"/>
-      <w:r>
-        <w:rPr>
-          <w:lang w:val="en-US"/>
-        </w:rPr>
-        <w:t>_(</w:t>
-      </w:r>
-      <w:proofErr w:type="gramEnd"/>
-      <w:r>
-        <w:rPr>
-          <w:lang w:val="en-US"/>
-        </w:rPr>
-        <w:t>self, bank_name):</w:t>
-      </w:r>
-    </w:p>
-    <w:p>
-      <w:pPr>
-        <w:spacing w:after="0"/>
-        <w:rPr>
-          <w:lang w:val="en-US"/>
-        </w:rPr>
-      </w:pPr>
-      <w:r>
-        <w:rPr>
-          <w:lang w:val="en-US"/>
-        </w:rPr>
-        <w:t xml:space="preserve">        self.name = bank_name</w:t>
-      </w:r>
+        <w:t xml:space="preserve">    def __</w:t>
+      </w:r>
+      <w:proofErr w:type="spellStart"/>
+      <w:r>
+        <w:rPr>
+          <w:lang w:val="en-US"/>
+        </w:rPr>
+        <w:t>init</w:t>
+      </w:r>
+      <w:proofErr w:type="spellEnd"/>
+      <w:r>
+        <w:rPr>
+          <w:lang w:val="en-US"/>
+        </w:rPr>
+        <w:t xml:space="preserve">__(self, </w:t>
+      </w:r>
+      <w:proofErr w:type="spellStart"/>
+      <w:r>
+        <w:rPr>
+          <w:lang w:val="en-US"/>
+        </w:rPr>
+        <w:t>bank_name</w:t>
+      </w:r>
+      <w:proofErr w:type="spellEnd"/>
+      <w:r>
+        <w:rPr>
+          <w:lang w:val="en-US"/>
+        </w:rPr>
+        <w:t>):</w:t>
+      </w:r>
+    </w:p>
+    <w:p>
+      <w:pPr>
+        <w:spacing w:after="0"/>
+        <w:rPr>
+          <w:lang w:val="en-US"/>
+        </w:rPr>
+      </w:pPr>
+      <w:r>
+        <w:rPr>
+          <w:lang w:val="en-US"/>
+        </w:rPr>
+        <w:t xml:space="preserve">        self.name = </w:t>
+      </w:r>
+      <w:proofErr w:type="spellStart"/>
+      <w:r>
+        <w:rPr>
+          <w:lang w:val="en-US"/>
+        </w:rPr>
+        <w:t>bank_name</w:t>
+      </w:r>
+      <w:proofErr w:type="spellEnd"/>
     </w:p>
     <w:p>
       <w:pPr>
@@ -823,14 +1005,14 @@
         </w:rPr>
         <w:t xml:space="preserve">        </w:t>
       </w:r>
-      <w:proofErr w:type="gramStart"/>
+      <w:proofErr w:type="spellStart"/>
       <w:r>
         <w:rPr>
           <w:lang w:val="en-US"/>
         </w:rPr>
         <w:t>self.accounts</w:t>
       </w:r>
-      <w:proofErr w:type="gramEnd"/>
+      <w:proofErr w:type="spellEnd"/>
       <w:r>
         <w:rPr>
           <w:lang w:val="en-US"/>
@@ -841,107 +1023,169 @@
         <w:rPr>
           <w:lang w:val="en-US"/>
         </w:rPr>
-        <w:t xml:space="preserve">  # A DICTIONARY OF KEY-&gt;VALUE PAIRS (String account number is the key; BankAccount is the value)</w:t>
-      </w:r>
-    </w:p>
-    <w:p>
-      <w:pPr>
-        <w:spacing w:after="0"/>
-        <w:rPr>
-          <w:lang w:val="en-US"/>
-        </w:rPr>
-      </w:pPr>
-    </w:p>
-    <w:p>
-      <w:pPr>
-        <w:spacing w:after="0"/>
-        <w:rPr>
-          <w:lang w:val="en-US"/>
-        </w:rPr>
-      </w:pPr>
-      <w:r>
-        <w:rPr>
-          <w:lang w:val="en-US"/>
-        </w:rPr>
-        <w:t xml:space="preserve">    def add_</w:t>
-      </w:r>
-      <w:proofErr w:type="gramStart"/>
-      <w:r>
-        <w:rPr>
-          <w:lang w:val="en-US"/>
-        </w:rPr>
-        <w:t>account(</w:t>
-      </w:r>
-      <w:proofErr w:type="gramEnd"/>
-      <w:r>
-        <w:rPr>
-          <w:lang w:val="en-US"/>
-        </w:rPr>
-        <w:t>self, account):</w:t>
-      </w:r>
-    </w:p>
-    <w:p>
-      <w:pPr>
-        <w:spacing w:after="0"/>
-        <w:rPr>
-          <w:lang w:val="en-US"/>
-        </w:rPr>
-      </w:pPr>
-      <w:r>
-        <w:rPr>
+        <w:t xml:space="preserve">  # A DICTIONARY OF KEY-&gt;VALUE PAIRS (String account number is the key; </w:t>
+      </w:r>
+      <w:proofErr w:type="spellStart"/>
+      <w:r>
+        <w:rPr>
+          <w:lang w:val="en-US"/>
+        </w:rPr>
+        <w:t>BankAccount</w:t>
+      </w:r>
+      <w:proofErr w:type="spellEnd"/>
+      <w:r>
+        <w:rPr>
+          <w:lang w:val="en-US"/>
+        </w:rPr>
+        <w:t xml:space="preserve"> is the value)</w:t>
+      </w:r>
+    </w:p>
+    <w:p>
+      <w:pPr>
+        <w:spacing w:after="0"/>
+        <w:rPr>
+          <w:lang w:val="en-US"/>
+        </w:rPr>
+      </w:pPr>
+    </w:p>
+    <w:p>
+      <w:pPr>
+        <w:spacing w:after="0"/>
+        <w:rPr>
+          <w:b/>
+          <w:bCs/>
+          <w:lang w:val="en-US"/>
+        </w:rPr>
+      </w:pPr>
+      <w:r>
+        <w:rPr>
+          <w:b/>
+          <w:bCs/>
+          <w:lang w:val="en-US"/>
+        </w:rPr>
+        <w:t xml:space="preserve">    def </w:t>
+      </w:r>
+      <w:proofErr w:type="spellStart"/>
+      <w:r>
+        <w:rPr>
+          <w:b/>
+          <w:bCs/>
+          <w:lang w:val="en-US"/>
+        </w:rPr>
+        <w:t>add_account</w:t>
+      </w:r>
+      <w:proofErr w:type="spellEnd"/>
+      <w:r>
+        <w:rPr>
+          <w:b/>
+          <w:bCs/>
+          <w:lang w:val="en-US"/>
+        </w:rPr>
+        <w:t>(self, account):</w:t>
+      </w:r>
+    </w:p>
+    <w:p>
+      <w:pPr>
+        <w:spacing w:after="0"/>
+        <w:rPr>
+          <w:b/>
+          <w:bCs/>
+          <w:lang w:val="en-US"/>
+        </w:rPr>
+      </w:pPr>
+      <w:r>
+        <w:rPr>
+          <w:b/>
+          <w:bCs/>
           <w:lang w:val="en-US"/>
         </w:rPr>
         <w:t xml:space="preserve">        </w:t>
       </w:r>
-      <w:proofErr w:type="gramStart"/>
-      <w:r>
-        <w:rPr>
+      <w:proofErr w:type="spellStart"/>
+      <w:r>
+        <w:rPr>
+          <w:b/>
+          <w:bCs/>
           <w:lang w:val="en-US"/>
         </w:rPr>
         <w:t>self.accounts</w:t>
       </w:r>
-      <w:proofErr w:type="gramEnd"/>
-      <w:r>
-        <w:rPr>
-          <w:lang w:val="en-US"/>
-        </w:rPr>
-        <w:t>[account.account_number] = account</w:t>
-      </w:r>
-    </w:p>
-    <w:p>
-      <w:pPr>
-        <w:spacing w:after="0"/>
-        <w:rPr>
-          <w:lang w:val="en-US"/>
-        </w:rPr>
-      </w:pPr>
-    </w:p>
-    <w:p>
-      <w:pPr>
-        <w:spacing w:after="0"/>
-        <w:rPr>
-          <w:lang w:val="en-US"/>
-        </w:rPr>
-      </w:pPr>
-      <w:r>
-        <w:rPr>
-          <w:lang w:val="en-US"/>
-        </w:rPr>
-        <w:t xml:space="preserve">    def get_</w:t>
-      </w:r>
-      <w:proofErr w:type="gramStart"/>
-      <w:r>
-        <w:rPr>
-          <w:lang w:val="en-US"/>
-        </w:rPr>
-        <w:t>account(</w:t>
-      </w:r>
-      <w:proofErr w:type="gramEnd"/>
-      <w:r>
-        <w:rPr>
-          <w:lang w:val="en-US"/>
-        </w:rPr>
-        <w:t>self, account_number):</w:t>
+      <w:proofErr w:type="spellEnd"/>
+      <w:r>
+        <w:rPr>
+          <w:b/>
+          <w:bCs/>
+          <w:lang w:val="en-US"/>
+        </w:rPr>
+        <w:t>[</w:t>
+      </w:r>
+      <w:proofErr w:type="spellStart"/>
+      <w:r>
+        <w:rPr>
+          <w:b/>
+          <w:bCs/>
+          <w:lang w:val="en-US"/>
+        </w:rPr>
+        <w:t>account.account_number</w:t>
+      </w:r>
+      <w:proofErr w:type="spellEnd"/>
+      <w:r>
+        <w:rPr>
+          <w:b/>
+          <w:bCs/>
+          <w:lang w:val="en-US"/>
+        </w:rPr>
+        <w:t>] = account</w:t>
+      </w:r>
+    </w:p>
+    <w:p>
+      <w:pPr>
+        <w:spacing w:after="0"/>
+        <w:rPr>
+          <w:lang w:val="en-US"/>
+        </w:rPr>
+      </w:pPr>
+    </w:p>
+    <w:p>
+      <w:pPr>
+        <w:spacing w:after="0"/>
+        <w:rPr>
+          <w:lang w:val="en-US"/>
+        </w:rPr>
+      </w:pPr>
+      <w:r>
+        <w:rPr>
+          <w:lang w:val="en-US"/>
+        </w:rPr>
+        <w:t xml:space="preserve">    def </w:t>
+      </w:r>
+      <w:proofErr w:type="spellStart"/>
+      <w:r>
+        <w:rPr>
+          <w:lang w:val="en-US"/>
+        </w:rPr>
+        <w:t>get_account</w:t>
+      </w:r>
+      <w:proofErr w:type="spellEnd"/>
+      <w:r>
+        <w:rPr>
+          <w:lang w:val="en-US"/>
+        </w:rPr>
+        <w:t xml:space="preserve">(self, </w:t>
+      </w:r>
+      <w:proofErr w:type="spellStart"/>
+      <w:r>
+        <w:rPr>
+          <w:lang w:val="en-US"/>
+        </w:rPr>
+        <w:t>account_number</w:t>
+      </w:r>
+      <w:proofErr w:type="spellEnd"/>
+      <w:r>
+        <w:rPr>
+          <w:lang w:val="en-US"/>
+        </w:rPr>
+        <w:t>):</w:t>
       </w:r>
     </w:p>
     <w:p>
@@ -957,130 +1201,604 @@
         </w:rPr>
         <w:t xml:space="preserve">        return </w:t>
       </w:r>
-      <w:proofErr w:type="gramStart"/>
+      <w:proofErr w:type="spellStart"/>
       <w:r>
         <w:rPr>
           <w:lang w:val="en-US"/>
         </w:rPr>
         <w:t>self.accounts</w:t>
       </w:r>
-      <w:proofErr w:type="gramEnd"/>
-      <w:r>
-        <w:rPr>
-          <w:lang w:val="en-US"/>
-        </w:rPr>
-        <w:t>[account_number]</w:t>
-      </w:r>
-    </w:p>
-    <w:p>
-      <w:pPr>
-        <w:spacing w:after="0"/>
-        <w:rPr>
-          <w:lang w:val="en-US"/>
-        </w:rPr>
-      </w:pPr>
-    </w:p>
-    <w:p>
-      <w:pPr>
-        <w:spacing w:after="0"/>
-        <w:rPr>
-          <w:lang w:val="en-US"/>
-        </w:rPr>
-      </w:pPr>
-      <w:r>
-        <w:rPr>
-          <w:lang w:val="en-US"/>
-        </w:rPr>
-        <w:t xml:space="preserve">    def remove_</w:t>
-      </w:r>
-      <w:proofErr w:type="gramStart"/>
-      <w:r>
-        <w:rPr>
-          <w:lang w:val="en-US"/>
-        </w:rPr>
-        <w:t>account(</w:t>
-      </w:r>
-      <w:proofErr w:type="gramEnd"/>
-      <w:r>
-        <w:rPr>
-          <w:lang w:val="en-US"/>
-        </w:rPr>
-        <w:t>self, account_number):</w:t>
-      </w:r>
-    </w:p>
-    <w:p>
-      <w:pPr>
-        <w:spacing w:after="0"/>
-        <w:rPr>
-          <w:lang w:val="en-US"/>
-        </w:rPr>
-      </w:pPr>
-      <w:r>
-        <w:rPr>
+      <w:proofErr w:type="spellEnd"/>
+      <w:r>
+        <w:rPr>
+          <w:lang w:val="en-US"/>
+        </w:rPr>
+        <w:t>[</w:t>
+      </w:r>
+      <w:proofErr w:type="spellStart"/>
+      <w:r>
+        <w:rPr>
+          <w:lang w:val="en-US"/>
+        </w:rPr>
+        <w:t>account_number</w:t>
+      </w:r>
+      <w:proofErr w:type="spellEnd"/>
+      <w:r>
+        <w:rPr>
+          <w:lang w:val="en-US"/>
+        </w:rPr>
+        <w:t>]</w:t>
+      </w:r>
+    </w:p>
+    <w:p>
+      <w:pPr>
+        <w:spacing w:after="0"/>
+        <w:rPr>
+          <w:lang w:val="en-US"/>
+        </w:rPr>
+      </w:pPr>
+    </w:p>
+    <w:p>
+      <w:pPr>
+        <w:spacing w:after="0"/>
+        <w:rPr>
+          <w:b/>
+          <w:bCs/>
+          <w:lang w:val="en-US"/>
+        </w:rPr>
+      </w:pPr>
+      <w:r>
+        <w:rPr>
+          <w:lang w:val="en-US"/>
+        </w:rPr>
+        <w:t xml:space="preserve">    </w:t>
+      </w:r>
+      <w:r>
+        <w:rPr>
+          <w:b/>
+          <w:bCs/>
+          <w:lang w:val="en-US"/>
+        </w:rPr>
+        <w:t xml:space="preserve">def </w:t>
+      </w:r>
+      <w:proofErr w:type="spellStart"/>
+      <w:r>
+        <w:rPr>
+          <w:b/>
+          <w:bCs/>
+          <w:lang w:val="en-US"/>
+        </w:rPr>
+        <w:t>remove_account</w:t>
+      </w:r>
+      <w:proofErr w:type="spellEnd"/>
+      <w:r>
+        <w:rPr>
+          <w:b/>
+          <w:bCs/>
+          <w:lang w:val="en-US"/>
+        </w:rPr>
+        <w:t xml:space="preserve">(self, </w:t>
+      </w:r>
+      <w:proofErr w:type="spellStart"/>
+      <w:r>
+        <w:rPr>
+          <w:b/>
+          <w:bCs/>
+          <w:lang w:val="en-US"/>
+        </w:rPr>
+        <w:t>account_number</w:t>
+      </w:r>
+      <w:proofErr w:type="spellEnd"/>
+      <w:r>
+        <w:rPr>
+          <w:b/>
+          <w:bCs/>
+          <w:lang w:val="en-US"/>
+        </w:rPr>
+        <w:t>):</w:t>
+      </w:r>
+    </w:p>
+    <w:p>
+      <w:pPr>
+        <w:spacing w:after="0"/>
+        <w:rPr>
+          <w:b/>
+          <w:bCs/>
+          <w:lang w:val="en-US"/>
+        </w:rPr>
+      </w:pPr>
+      <w:r>
+        <w:rPr>
+          <w:b/>
+          <w:bCs/>
           <w:lang w:val="en-US"/>
         </w:rPr>
         <w:t xml:space="preserve">        </w:t>
       </w:r>
-      <w:proofErr w:type="gramStart"/>
-      <w:r>
-        <w:rPr>
+      <w:proofErr w:type="spellStart"/>
+      <w:r>
+        <w:rPr>
+          <w:b/>
+          <w:bCs/>
+          <w:lang w:val="en-US"/>
+        </w:rPr>
+        <w:t>self.accounts.remove</w:t>
+      </w:r>
+      <w:proofErr w:type="spellEnd"/>
+      <w:r>
+        <w:rPr>
+          <w:b/>
+          <w:bCs/>
+          <w:lang w:val="en-US"/>
+        </w:rPr>
+        <w:t>(</w:t>
+      </w:r>
+      <w:proofErr w:type="spellStart"/>
+      <w:r>
+        <w:rPr>
+          <w:b/>
+          <w:bCs/>
+          <w:lang w:val="en-US"/>
+        </w:rPr>
+        <w:t>account_number</w:t>
+      </w:r>
+      <w:proofErr w:type="spellEnd"/>
+      <w:r>
+        <w:rPr>
+          <w:b/>
+          <w:bCs/>
+          <w:lang w:val="en-US"/>
+        </w:rPr>
+        <w:t>)</w:t>
+      </w:r>
+    </w:p>
+    <w:p>
+      <w:pPr>
+        <w:spacing w:after="0"/>
+        <w:rPr>
+          <w:lang w:val="en-US"/>
+        </w:rPr>
+      </w:pPr>
+    </w:p>
+    <w:p>
+      <w:pPr>
+        <w:spacing w:after="0"/>
+        <w:rPr>
+          <w:b/>
+          <w:bCs/>
+          <w:lang w:val="en-US"/>
+        </w:rPr>
+      </w:pPr>
+      <w:r>
+        <w:rPr>
+          <w:lang w:val="en-US"/>
+        </w:rPr>
+        <w:t xml:space="preserve">    </w:t>
+      </w:r>
+      <w:r>
+        <w:rPr>
+          <w:b/>
+          <w:bCs/>
+          <w:lang w:val="en-US"/>
+        </w:rPr>
+        <w:t xml:space="preserve">def </w:t>
+      </w:r>
+      <w:proofErr w:type="spellStart"/>
+      <w:r>
+        <w:rPr>
+          <w:b/>
+          <w:bCs/>
+          <w:lang w:val="en-US"/>
+        </w:rPr>
+        <w:t>get_number_of_accounts</w:t>
+      </w:r>
+      <w:proofErr w:type="spellEnd"/>
+      <w:r>
+        <w:rPr>
+          <w:b/>
+          <w:bCs/>
+          <w:lang w:val="en-US"/>
+        </w:rPr>
+        <w:t>(self):</w:t>
+      </w:r>
+    </w:p>
+    <w:p>
+      <w:pPr>
+        <w:spacing w:after="0"/>
+        <w:rPr>
+          <w:b/>
+          <w:bCs/>
+          <w:lang w:val="en-US"/>
+        </w:rPr>
+      </w:pPr>
+      <w:r>
+        <w:rPr>
+          <w:b/>
+          <w:bCs/>
+          <w:lang w:val="en-US"/>
+        </w:rPr>
+        <w:t xml:space="preserve">        return </w:t>
+      </w:r>
+      <w:proofErr w:type="spellStart"/>
+      <w:r>
+        <w:rPr>
+          <w:b/>
+          <w:bCs/>
+          <w:lang w:val="en-US"/>
+        </w:rPr>
+        <w:t>len</w:t>
+      </w:r>
+      <w:proofErr w:type="spellEnd"/>
+      <w:r>
+        <w:rPr>
+          <w:b/>
+          <w:bCs/>
+          <w:lang w:val="en-US"/>
+        </w:rPr>
+        <w:t>(</w:t>
+      </w:r>
+      <w:proofErr w:type="spellStart"/>
+      <w:r>
+        <w:rPr>
+          <w:b/>
+          <w:bCs/>
           <w:lang w:val="en-US"/>
         </w:rPr>
         <w:t>self.accounts</w:t>
       </w:r>
-      <w:proofErr w:type="gramEnd"/>
-      <w:r>
-        <w:rPr>
-          <w:lang w:val="en-US"/>
-        </w:rPr>
-        <w:t>.remove(account_number)</w:t>
-      </w:r>
-    </w:p>
-    <w:p>
-      <w:pPr>
-        <w:spacing w:after="0"/>
-        <w:rPr>
-          <w:lang w:val="en-US"/>
-        </w:rPr>
-      </w:pPr>
-    </w:p>
-    <w:p>
-      <w:pPr>
-        <w:spacing w:after="0"/>
-        <w:rPr>
-          <w:lang w:val="en-US"/>
-        </w:rPr>
-      </w:pPr>
-      <w:r>
-        <w:rPr>
-          <w:lang w:val="en-US"/>
-        </w:rPr>
-        <w:t xml:space="preserve">    def get_number_of_accounts(self):</w:t>
-      </w:r>
-    </w:p>
-    <w:p>
-      <w:pPr>
-        <w:spacing w:after="0"/>
-        <w:rPr>
-          <w:lang w:val="en-US"/>
-        </w:rPr>
-      </w:pPr>
-      <w:r>
-        <w:rPr>
-          <w:lang w:val="en-US"/>
-        </w:rPr>
-        <w:t xml:space="preserve">        return len(</w:t>
-      </w:r>
-      <w:proofErr w:type="gramStart"/>
-      <w:r>
-        <w:rPr>
+      <w:proofErr w:type="spellEnd"/>
+      <w:r>
+        <w:rPr>
+          <w:b/>
+          <w:bCs/>
+          <w:lang w:val="en-US"/>
+        </w:rPr>
+        <w:t>)</w:t>
+      </w:r>
+    </w:p>
+    <w:p>
+      <w:pPr>
+        <w:spacing w:after="0"/>
+        <w:rPr>
+          <w:lang w:val="en-US"/>
+        </w:rPr>
+      </w:pPr>
+    </w:p>
+    <w:p>
+      <w:pPr>
+        <w:spacing w:after="0"/>
+        <w:rPr>
+          <w:b/>
+          <w:bCs/>
+          <w:lang w:val="en-US"/>
+        </w:rPr>
+      </w:pPr>
+      <w:r>
+        <w:rPr>
+          <w:b/>
+          <w:bCs/>
+          <w:lang w:val="en-US"/>
+        </w:rPr>
+        <w:t xml:space="preserve">    def </w:t>
+      </w:r>
+      <w:proofErr w:type="spellStart"/>
+      <w:r>
+        <w:rPr>
+          <w:b/>
+          <w:bCs/>
+          <w:lang w:val="en-US"/>
+        </w:rPr>
+        <w:t>get_total_accounts_balance</w:t>
+      </w:r>
+      <w:proofErr w:type="spellEnd"/>
+      <w:r>
+        <w:rPr>
+          <w:b/>
+          <w:bCs/>
+          <w:lang w:val="en-US"/>
+        </w:rPr>
+        <w:t>(self):</w:t>
+      </w:r>
+    </w:p>
+    <w:p>
+      <w:pPr>
+        <w:spacing w:after="0"/>
+        <w:rPr>
+          <w:b/>
+          <w:bCs/>
+          <w:lang w:val="en-US"/>
+        </w:rPr>
+      </w:pPr>
+      <w:r>
+        <w:rPr>
+          <w:b/>
+          <w:bCs/>
+          <w:lang w:val="en-US"/>
+        </w:rPr>
+        <w:t xml:space="preserve">        </w:t>
+      </w:r>
+      <w:proofErr w:type="spellStart"/>
+      <w:r>
+        <w:rPr>
+          <w:b/>
+          <w:bCs/>
+          <w:lang w:val="en-US"/>
+        </w:rPr>
+        <w:t>total_cdn</w:t>
+      </w:r>
+      <w:proofErr w:type="spellEnd"/>
+      <w:r>
+        <w:rPr>
+          <w:b/>
+          <w:bCs/>
+          <w:lang w:val="en-US"/>
+        </w:rPr>
+        <w:t xml:space="preserve"> = 0.0</w:t>
+      </w:r>
+    </w:p>
+    <w:p>
+      <w:pPr>
+        <w:spacing w:after="0"/>
+        <w:rPr>
+          <w:b/>
+          <w:bCs/>
+          <w:lang w:val="en-US"/>
+        </w:rPr>
+      </w:pPr>
+      <w:r>
+        <w:rPr>
+          <w:b/>
+          <w:bCs/>
+          <w:lang w:val="en-US"/>
+        </w:rPr>
+        <w:t xml:space="preserve">        for key, value in </w:t>
+      </w:r>
+      <w:proofErr w:type="spellStart"/>
+      <w:r>
+        <w:rPr>
+          <w:b/>
+          <w:bCs/>
+          <w:lang w:val="en-US"/>
+        </w:rPr>
+        <w:t>self.accounts.items</w:t>
+      </w:r>
+      <w:proofErr w:type="spellEnd"/>
+      <w:r>
+        <w:rPr>
+          <w:b/>
+          <w:bCs/>
+          <w:lang w:val="en-US"/>
+        </w:rPr>
+        <w:t>():</w:t>
+      </w:r>
+    </w:p>
+    <w:p>
+      <w:pPr>
+        <w:spacing w:after="0"/>
+        <w:rPr>
+          <w:b/>
+          <w:bCs/>
+          <w:lang w:val="en-US"/>
+        </w:rPr>
+      </w:pPr>
+      <w:r>
+        <w:rPr>
+          <w:b/>
+          <w:bCs/>
+          <w:lang w:val="en-US"/>
+        </w:rPr>
+        <w:t xml:space="preserve">            </w:t>
+      </w:r>
+      <w:proofErr w:type="spellStart"/>
+      <w:r>
+        <w:rPr>
+          <w:b/>
+          <w:bCs/>
+          <w:lang w:val="en-US"/>
+        </w:rPr>
+        <w:t>total_cdn</w:t>
+      </w:r>
+      <w:proofErr w:type="spellEnd"/>
+      <w:r>
+        <w:rPr>
+          <w:b/>
+          <w:bCs/>
+          <w:lang w:val="en-US"/>
+        </w:rPr>
+        <w:t xml:space="preserve"> += </w:t>
+      </w:r>
+      <w:proofErr w:type="spellStart"/>
+      <w:r>
+        <w:rPr>
+          <w:b/>
+          <w:bCs/>
+          <w:lang w:val="en-US"/>
+        </w:rPr>
+        <w:t>value.balance_cdn</w:t>
+      </w:r>
+      <w:proofErr w:type="spellEnd"/>
+    </w:p>
+    <w:p>
+      <w:pPr>
+        <w:spacing w:after="0"/>
+        <w:rPr>
+          <w:b/>
+          <w:bCs/>
+          <w:lang w:val="en-US"/>
+        </w:rPr>
+      </w:pPr>
+      <w:r>
+        <w:rPr>
+          <w:b/>
+          <w:bCs/>
+          <w:lang w:val="en-US"/>
+        </w:rPr>
+        <w:t xml:space="preserve">        return </w:t>
+      </w:r>
+      <w:proofErr w:type="spellStart"/>
+      <w:r>
+        <w:rPr>
+          <w:b/>
+          <w:bCs/>
+          <w:lang w:val="en-US"/>
+        </w:rPr>
+        <w:t>total_cdn</w:t>
+      </w:r>
+      <w:proofErr w:type="spellEnd"/>
+    </w:p>
+    <w:p>
+      <w:pPr>
+        <w:spacing w:after="0"/>
+        <w:rPr>
+          <w:lang w:val="en-US"/>
+        </w:rPr>
+      </w:pPr>
+    </w:p>
+    <w:p>
+      <w:pPr>
+        <w:spacing w:after="0"/>
+        <w:rPr>
+          <w:b/>
+          <w:bCs/>
+          <w:lang w:val="en-US"/>
+        </w:rPr>
+      </w:pPr>
+      <w:r>
+        <w:rPr>
+          <w:lang w:val="en-US"/>
+        </w:rPr>
+        <w:t xml:space="preserve">    </w:t>
+      </w:r>
+      <w:r>
+        <w:rPr>
+          <w:b/>
+          <w:bCs/>
+          <w:lang w:val="en-US"/>
+        </w:rPr>
+        <w:t xml:space="preserve">def </w:t>
+      </w:r>
+      <w:proofErr w:type="spellStart"/>
+      <w:r>
+        <w:rPr>
+          <w:b/>
+          <w:bCs/>
+          <w:lang w:val="en-US"/>
+        </w:rPr>
+        <w:t>deposit_to</w:t>
+      </w:r>
+      <w:proofErr w:type="spellEnd"/>
+      <w:r>
+        <w:rPr>
+          <w:b/>
+          <w:bCs/>
+          <w:lang w:val="en-US"/>
+        </w:rPr>
+        <w:t xml:space="preserve">(self, </w:t>
+      </w:r>
+      <w:proofErr w:type="spellStart"/>
+      <w:r>
+        <w:rPr>
+          <w:b/>
+          <w:bCs/>
+          <w:lang w:val="en-US"/>
+        </w:rPr>
+        <w:t>amount_cdn</w:t>
+      </w:r>
+      <w:proofErr w:type="spellEnd"/>
+      <w:r>
+        <w:rPr>
+          <w:b/>
+          <w:bCs/>
+          <w:lang w:val="en-US"/>
+        </w:rPr>
+        <w:t xml:space="preserve">, </w:t>
+      </w:r>
+      <w:proofErr w:type="spellStart"/>
+      <w:r>
+        <w:rPr>
+          <w:b/>
+          <w:bCs/>
+          <w:lang w:val="en-US"/>
+        </w:rPr>
+        <w:t>account_num</w:t>
+      </w:r>
+      <w:proofErr w:type="spellEnd"/>
+      <w:r>
+        <w:rPr>
+          <w:b/>
+          <w:bCs/>
+          <w:lang w:val="en-US"/>
+        </w:rPr>
+        <w:t>):</w:t>
+      </w:r>
+    </w:p>
+    <w:p>
+      <w:pPr>
+        <w:spacing w:after="0"/>
+        <w:rPr>
+          <w:b/>
+          <w:bCs/>
+          <w:lang w:val="en-US"/>
+        </w:rPr>
+      </w:pPr>
+      <w:r>
+        <w:rPr>
+          <w:b/>
+          <w:bCs/>
+          <w:lang w:val="en-US"/>
+        </w:rPr>
+        <w:t xml:space="preserve">        </w:t>
+      </w:r>
+      <w:proofErr w:type="spellStart"/>
+      <w:r>
+        <w:rPr>
+          <w:b/>
+          <w:bCs/>
           <w:lang w:val="en-US"/>
         </w:rPr>
         <w:t>self.accounts</w:t>
       </w:r>
-      <w:proofErr w:type="gramEnd"/>
-      <w:r>
-        <w:rPr>
+      <w:proofErr w:type="spellEnd"/>
+      <w:r>
+        <w:rPr>
+          <w:b/>
+          <w:bCs/>
+          <w:lang w:val="en-US"/>
+        </w:rPr>
+        <w:t>[</w:t>
+      </w:r>
+      <w:proofErr w:type="spellStart"/>
+      <w:r>
+        <w:rPr>
+          <w:b/>
+          <w:bCs/>
+          <w:lang w:val="en-US"/>
+        </w:rPr>
+        <w:t>account_num</w:t>
+      </w:r>
+      <w:proofErr w:type="spellEnd"/>
+      <w:r>
+        <w:rPr>
+          <w:b/>
+          <w:bCs/>
+          <w:lang w:val="en-US"/>
+        </w:rPr>
+        <w:t>].deposit(</w:t>
+      </w:r>
+      <w:proofErr w:type="spellStart"/>
+      <w:r>
+        <w:rPr>
+          <w:b/>
+          <w:bCs/>
+          <w:lang w:val="en-US"/>
+        </w:rPr>
+        <w:t>amount_cdn</w:t>
+      </w:r>
+      <w:proofErr w:type="spellEnd"/>
+      <w:r>
+        <w:rPr>
+          <w:b/>
+          <w:bCs/>
           <w:lang w:val="en-US"/>
         </w:rPr>
         <w:t>)</w:t>
@@ -1090,36 +1808,38 @@
       <w:pPr>
         <w:spacing w:after="0"/>
         <w:rPr>
-          <w:lang w:val="en-US"/>
-        </w:rPr>
-      </w:pPr>
-    </w:p>
-    <w:p>
-      <w:pPr>
-        <w:spacing w:after="0"/>
-        <w:rPr>
-          <w:lang w:val="en-US"/>
-        </w:rPr>
-      </w:pPr>
-      <w:r>
-        <w:rPr>
-          <w:lang w:val="en-US"/>
-        </w:rPr>
-        <w:t xml:space="preserve">    def get_total_accounts_balance(self):</w:t>
-      </w:r>
-    </w:p>
-    <w:p>
-      <w:pPr>
-        <w:spacing w:after="0"/>
-        <w:rPr>
-          <w:lang w:val="en-US"/>
-        </w:rPr>
-      </w:pPr>
-      <w:r>
-        <w:rPr>
-          <w:lang w:val="en-US"/>
-        </w:rPr>
-        <w:t xml:space="preserve">        total_cdn = 0.0</w:t>
+          <w:b/>
+          <w:bCs/>
+          <w:lang w:val="en-US"/>
+        </w:rPr>
+      </w:pPr>
+    </w:p>
+    <w:p>
+      <w:pPr>
+        <w:spacing w:after="0"/>
+        <w:rPr>
+          <w:lang w:val="en-US"/>
+        </w:rPr>
+      </w:pPr>
+      <w:r>
+        <w:rPr>
+          <w:lang w:val="en-US"/>
+        </w:rPr>
+        <w:t xml:space="preserve">    def </w:t>
+      </w:r>
+      <w:proofErr w:type="spellStart"/>
+      <w:r>
+        <w:rPr>
+          <w:lang w:val="en-US"/>
+        </w:rPr>
+        <w:t>print_all_customer_data</w:t>
+      </w:r>
+      <w:proofErr w:type="spellEnd"/>
+      <w:r>
+        <w:rPr>
+          <w:lang w:val="en-US"/>
+        </w:rPr>
+        <w:t>(self):</w:t>
       </w:r>
     </w:p>
     <w:p>
@@ -1135,231 +1855,103 @@
         </w:rPr>
         <w:t xml:space="preserve">        for key, value in </w:t>
       </w:r>
-      <w:proofErr w:type="gramStart"/>
-      <w:r>
-        <w:rPr>
-          <w:lang w:val="en-US"/>
-        </w:rPr>
-        <w:t>self.accounts</w:t>
-      </w:r>
-      <w:proofErr w:type="gramEnd"/>
-      <w:r>
-        <w:rPr>
-          <w:lang w:val="en-US"/>
-        </w:rPr>
-        <w:t>.items():</w:t>
-      </w:r>
-    </w:p>
-    <w:p>
-      <w:pPr>
-        <w:spacing w:after="0"/>
-        <w:rPr>
-          <w:lang w:val="en-US"/>
-        </w:rPr>
-      </w:pPr>
-      <w:r>
-        <w:rPr>
-          <w:lang w:val="en-US"/>
-        </w:rPr>
-        <w:t xml:space="preserve">            total_cdn += </w:t>
-      </w:r>
-      <w:proofErr w:type="gramStart"/>
-      <w:r>
-        <w:rPr>
-          <w:lang w:val="en-US"/>
-        </w:rPr>
-        <w:t>value.balance</w:t>
-      </w:r>
-      <w:proofErr w:type="gramEnd"/>
-      <w:r>
-        <w:rPr>
-          <w:lang w:val="en-US"/>
-        </w:rPr>
-        <w:t>_cdn</w:t>
-      </w:r>
-    </w:p>
-    <w:p>
-      <w:pPr>
-        <w:spacing w:after="0"/>
-        <w:rPr>
-          <w:lang w:val="en-US"/>
-        </w:rPr>
-      </w:pPr>
-      <w:r>
-        <w:rPr>
-          <w:lang w:val="en-US"/>
-        </w:rPr>
-        <w:t xml:space="preserve">        return total_cdn</w:t>
-      </w:r>
-    </w:p>
-    <w:p>
-      <w:pPr>
-        <w:spacing w:after="0"/>
-        <w:rPr>
-          <w:lang w:val="en-US"/>
-        </w:rPr>
-      </w:pPr>
-    </w:p>
-    <w:p>
-      <w:pPr>
-        <w:spacing w:after="0"/>
-        <w:rPr>
-          <w:lang w:val="en-US"/>
-        </w:rPr>
-      </w:pPr>
-      <w:r>
-        <w:rPr>
-          <w:lang w:val="en-US"/>
-        </w:rPr>
-        <w:t xml:space="preserve">    def deposit_</w:t>
-      </w:r>
-      <w:proofErr w:type="gramStart"/>
-      <w:r>
-        <w:rPr>
-          <w:lang w:val="en-US"/>
-        </w:rPr>
-        <w:t>to(</w:t>
-      </w:r>
-      <w:proofErr w:type="gramEnd"/>
-      <w:r>
-        <w:rPr>
-          <w:lang w:val="en-US"/>
-        </w:rPr>
-        <w:t>self, amount_cdn, account_num):</w:t>
-      </w:r>
-    </w:p>
-    <w:p>
-      <w:pPr>
-        <w:spacing w:after="0"/>
-        <w:rPr>
-          <w:lang w:val="en-US"/>
-        </w:rPr>
-      </w:pPr>
-      <w:r>
-        <w:rPr>
-          <w:lang w:val="en-US"/>
-        </w:rPr>
-        <w:t xml:space="preserve">        </w:t>
-      </w:r>
-      <w:proofErr w:type="gramStart"/>
-      <w:r>
-        <w:rPr>
-          <w:lang w:val="en-US"/>
-        </w:rPr>
-        <w:t>self.accounts</w:t>
-      </w:r>
-      <w:proofErr w:type="gramEnd"/>
-      <w:r>
-        <w:rPr>
-          <w:lang w:val="en-US"/>
-        </w:rPr>
-        <w:t>[account_num].deposit(amount_cdn)</w:t>
-      </w:r>
-    </w:p>
-    <w:p>
-      <w:pPr>
-        <w:spacing w:after="0"/>
-        <w:rPr>
-          <w:lang w:val="en-US"/>
-        </w:rPr>
-      </w:pPr>
-    </w:p>
-    <w:p>
-      <w:pPr>
-        <w:spacing w:after="0"/>
-        <w:rPr>
-          <w:lang w:val="en-US"/>
-        </w:rPr>
-      </w:pPr>
-      <w:r>
-        <w:rPr>
-          <w:lang w:val="en-US"/>
-        </w:rPr>
-        <w:t xml:space="preserve">    def print_all_customer_data(self):</w:t>
-      </w:r>
-    </w:p>
-    <w:p>
-      <w:pPr>
-        <w:spacing w:after="0"/>
-        <w:rPr>
-          <w:lang w:val="en-US"/>
-        </w:rPr>
-      </w:pPr>
-      <w:r>
-        <w:rPr>
-          <w:lang w:val="en-US"/>
-        </w:rPr>
-        <w:t xml:space="preserve">        for key, value in </w:t>
-      </w:r>
-      <w:proofErr w:type="gramStart"/>
-      <w:r>
-        <w:rPr>
-          <w:lang w:val="en-US"/>
-        </w:rPr>
-        <w:t>self.accounts</w:t>
-      </w:r>
-      <w:proofErr w:type="gramEnd"/>
-      <w:r>
-        <w:rPr>
-          <w:lang w:val="en-US"/>
-        </w:rPr>
-        <w:t>.items():</w:t>
-      </w:r>
-    </w:p>
-    <w:p>
-      <w:pPr>
-        <w:spacing w:after="0"/>
-        <w:rPr>
-          <w:lang w:val="en-US"/>
-        </w:rPr>
-      </w:pPr>
-      <w:r>
-        <w:rPr>
-          <w:lang w:val="en-US"/>
-        </w:rPr>
-        <w:t xml:space="preserve">            </w:t>
-      </w:r>
-      <w:proofErr w:type="gramStart"/>
-      <w:r>
-        <w:rPr>
-          <w:lang w:val="en-US"/>
-        </w:rPr>
-        <w:t>print(</w:t>
-      </w:r>
-      <w:proofErr w:type="gramEnd"/>
-      <w:r>
-        <w:rPr>
-          <w:lang w:val="en-US"/>
-        </w:rPr>
-        <w:t>"Customer %s has $%.2f in account #%s" % (value.member_last_name.title(), value.balance_cdn, value.account_number))</w:t>
-      </w:r>
-    </w:p>
-    <w:p>
-      <w:pPr>
-        <w:spacing w:after="0"/>
-        <w:rPr>
-          <w:lang w:val="en-US"/>
-        </w:rPr>
-      </w:pPr>
-      <w:r>
-        <w:rPr>
-          <w:lang w:val="en-US"/>
-        </w:rPr>
-        <w:t xml:space="preserve">        </w:t>
-      </w:r>
-      <w:proofErr w:type="gramStart"/>
-      <w:r>
-        <w:rPr>
-          <w:lang w:val="en-US"/>
-        </w:rPr>
-        <w:t>print(</w:t>
-      </w:r>
-      <w:proofErr w:type="gramEnd"/>
-      <w:r>
-        <w:rPr>
-          <w:lang w:val="en-US"/>
-        </w:rPr>
-        <w:t>"Total bank balance in all accounts for %s is %.2f" % (self.name, self.get_total_accounts_balance()))</w:t>
+      <w:proofErr w:type="spellStart"/>
+      <w:r>
+        <w:rPr>
+          <w:lang w:val="en-US"/>
+        </w:rPr>
+        <w:t>self.accounts.items</w:t>
+      </w:r>
+      <w:proofErr w:type="spellEnd"/>
+      <w:r>
+        <w:rPr>
+          <w:lang w:val="en-US"/>
+        </w:rPr>
+        <w:t>():</w:t>
+      </w:r>
+    </w:p>
+    <w:p>
+      <w:pPr>
+        <w:spacing w:after="0"/>
+        <w:rPr>
+          <w:lang w:val="en-US"/>
+        </w:rPr>
+      </w:pPr>
+      <w:r>
+        <w:rPr>
+          <w:lang w:val="en-US"/>
+        </w:rPr>
+        <w:t xml:space="preserve">            print("Customer %s has $%.2f in account #%s" % (</w:t>
+      </w:r>
+      <w:proofErr w:type="spellStart"/>
+      <w:r>
+        <w:rPr>
+          <w:lang w:val="en-US"/>
+        </w:rPr>
+        <w:t>value.member_last_name.title</w:t>
+      </w:r>
+      <w:proofErr w:type="spellEnd"/>
+      <w:r>
+        <w:rPr>
+          <w:lang w:val="en-US"/>
+        </w:rPr>
+        <w:t xml:space="preserve">(), </w:t>
+      </w:r>
+      <w:proofErr w:type="spellStart"/>
+      <w:r>
+        <w:rPr>
+          <w:lang w:val="en-US"/>
+        </w:rPr>
+        <w:t>value.balance_cdn</w:t>
+      </w:r>
+      <w:proofErr w:type="spellEnd"/>
+      <w:r>
+        <w:rPr>
+          <w:lang w:val="en-US"/>
+        </w:rPr>
+        <w:t xml:space="preserve">, </w:t>
+      </w:r>
+      <w:proofErr w:type="spellStart"/>
+      <w:r>
+        <w:rPr>
+          <w:lang w:val="en-US"/>
+        </w:rPr>
+        <w:t>value.account_number</w:t>
+      </w:r>
+      <w:proofErr w:type="spellEnd"/>
+      <w:r>
+        <w:rPr>
+          <w:lang w:val="en-US"/>
+        </w:rPr>
+        <w:t>))</w:t>
+      </w:r>
+    </w:p>
+    <w:p>
+      <w:pPr>
+        <w:spacing w:after="0"/>
+        <w:rPr>
+          <w:lang w:val="en-US"/>
+        </w:rPr>
+      </w:pPr>
+      <w:r>
+        <w:rPr>
+          <w:lang w:val="en-US"/>
+        </w:rPr>
+        <w:t xml:space="preserve">        print("Total bank balance in all accounts for %s is %.2f" % (self.name, </w:t>
+      </w:r>
+      <w:proofErr w:type="spellStart"/>
+      <w:r>
+        <w:rPr>
+          <w:lang w:val="en-US"/>
+        </w:rPr>
+        <w:t>self.get_total_accounts_balance</w:t>
+      </w:r>
+      <w:proofErr w:type="spellEnd"/>
+      <w:r>
+        <w:rPr>
+          <w:lang w:val="en-US"/>
+        </w:rPr>
+        <w:t>()))</w:t>
       </w:r>
     </w:p>
     <w:p>
@@ -1405,8 +1997,30 @@
         <w:rPr>
           <w:lang w:val="en-US"/>
         </w:rPr>
-        <w:t>from bank_account import BankAccount</w:t>
-      </w:r>
+        <w:t xml:space="preserve">from </w:t>
+      </w:r>
+      <w:proofErr w:type="spellStart"/>
+      <w:r>
+        <w:rPr>
+          <w:lang w:val="en-US"/>
+        </w:rPr>
+        <w:t>bank_account</w:t>
+      </w:r>
+      <w:proofErr w:type="spellEnd"/>
+      <w:r>
+        <w:rPr>
+          <w:lang w:val="en-US"/>
+        </w:rPr>
+        <w:t xml:space="preserve"> import </w:t>
+      </w:r>
+      <w:proofErr w:type="spellStart"/>
+      <w:r>
+        <w:rPr>
+          <w:lang w:val="en-US"/>
+        </w:rPr>
+        <w:t>BankAccount</w:t>
+      </w:r>
+      <w:proofErr w:type="spellEnd"/>
     </w:p>
     <w:p>
       <w:pPr>
@@ -1441,49 +2055,35 @@
         <w:rPr>
           <w:lang w:val="en-US"/>
         </w:rPr>
-        <w:t xml:space="preserve">def </w:t>
-      </w:r>
-      <w:proofErr w:type="gramStart"/>
-      <w:r>
-        <w:rPr>
-          <w:lang w:val="en-US"/>
-        </w:rPr>
-        <w:t>main(</w:t>
-      </w:r>
-      <w:proofErr w:type="gramEnd"/>
-      <w:r>
-        <w:rPr>
-          <w:lang w:val="en-US"/>
-        </w:rPr>
-        <w:t>):</w:t>
-      </w:r>
-    </w:p>
-    <w:p>
-      <w:pPr>
-        <w:spacing w:after="0"/>
-        <w:rPr>
-          <w:lang w:val="en-US"/>
-        </w:rPr>
-      </w:pPr>
-      <w:r>
-        <w:rPr>
-          <w:lang w:val="en-US"/>
-        </w:rPr>
-        <w:t xml:space="preserve">    bank = </w:t>
-      </w:r>
-      <w:proofErr w:type="gramStart"/>
-      <w:r>
-        <w:rPr>
-          <w:lang w:val="en-US"/>
-        </w:rPr>
-        <w:t>Bank(</w:t>
-      </w:r>
-      <w:proofErr w:type="gramEnd"/>
-      <w:r>
-        <w:rPr>
-          <w:lang w:val="en-US"/>
-        </w:rPr>
-        <w:t>"Bank of Kanada")</w:t>
+        <w:t>def main():</w:t>
+      </w:r>
+    </w:p>
+    <w:p>
+      <w:pPr>
+        <w:spacing w:after="0"/>
+        <w:rPr>
+          <w:lang w:val="en-US"/>
+        </w:rPr>
+      </w:pPr>
+      <w:r>
+        <w:rPr>
+          <w:lang w:val="en-US"/>
+        </w:rPr>
+        <w:t xml:space="preserve">    bank = Bank("Bank of </w:t>
+      </w:r>
+      <w:proofErr w:type="spellStart"/>
+      <w:r>
+        <w:rPr>
+          <w:lang w:val="en-US"/>
+        </w:rPr>
+        <w:t>Kanada</w:t>
+      </w:r>
+      <w:proofErr w:type="spellEnd"/>
+      <w:r>
+        <w:rPr>
+          <w:lang w:val="en-US"/>
+        </w:rPr>
+        <w:t>")</w:t>
       </w:r>
     </w:p>
     <w:p>
@@ -1507,19 +2107,19 @@
         </w:rPr>
         <w:t xml:space="preserve">    account1 = </w:t>
       </w:r>
-      <w:proofErr w:type="gramStart"/>
-      <w:r>
-        <w:rPr>
-          <w:lang w:val="en-US"/>
-        </w:rPr>
-        <w:t>BankAccount(</w:t>
-      </w:r>
-      <w:proofErr w:type="gramEnd"/>
-      <w:r>
-        <w:rPr>
-          <w:lang w:val="en-US"/>
-        </w:rPr>
-        <w:t>100.0, "abc111", "woods")</w:t>
+      <w:proofErr w:type="spellStart"/>
+      <w:r>
+        <w:rPr>
+          <w:lang w:val="en-US"/>
+        </w:rPr>
+        <w:t>BankAccount</w:t>
+      </w:r>
+      <w:proofErr w:type="spellEnd"/>
+      <w:r>
+        <w:rPr>
+          <w:lang w:val="en-US"/>
+        </w:rPr>
+        <w:t>(100.0, "abc111", "woods")</w:t>
       </w:r>
     </w:p>
     <w:p>
@@ -1535,19 +2135,19 @@
         </w:rPr>
         <w:t xml:space="preserve">    account2 = </w:t>
       </w:r>
-      <w:proofErr w:type="gramStart"/>
-      <w:r>
-        <w:rPr>
-          <w:lang w:val="en-US"/>
-        </w:rPr>
-        <w:t>BankAccount(</w:t>
-      </w:r>
-      <w:proofErr w:type="gramEnd"/>
-      <w:r>
-        <w:rPr>
-          <w:lang w:val="en-US"/>
-        </w:rPr>
-        <w:t>200.0, "def222", "gates")</w:t>
+      <w:proofErr w:type="spellStart"/>
+      <w:r>
+        <w:rPr>
+          <w:lang w:val="en-US"/>
+        </w:rPr>
+        <w:t>BankAccount</w:t>
+      </w:r>
+      <w:proofErr w:type="spellEnd"/>
+      <w:r>
+        <w:rPr>
+          <w:lang w:val="en-US"/>
+        </w:rPr>
+        <w:t>(200.0, "def222", "gates")</w:t>
       </w:r>
     </w:p>
     <w:p>
@@ -1563,19 +2163,33 @@
         </w:rPr>
         <w:t xml:space="preserve">    account3 = </w:t>
       </w:r>
-      <w:proofErr w:type="gramStart"/>
-      <w:r>
-        <w:rPr>
-          <w:lang w:val="en-US"/>
-        </w:rPr>
-        <w:t>BankAccount(</w:t>
-      </w:r>
-      <w:proofErr w:type="gramEnd"/>
-      <w:r>
-        <w:rPr>
-          <w:lang w:val="en-US"/>
-        </w:rPr>
-        <w:t>300.0, "ghi333", "bezos")</w:t>
+      <w:proofErr w:type="spellStart"/>
+      <w:r>
+        <w:rPr>
+          <w:lang w:val="en-US"/>
+        </w:rPr>
+        <w:t>BankAccount</w:t>
+      </w:r>
+      <w:proofErr w:type="spellEnd"/>
+      <w:r>
+        <w:rPr>
+          <w:lang w:val="en-US"/>
+        </w:rPr>
+        <w:t>(300.0, "ghi333", "</w:t>
+      </w:r>
+      <w:proofErr w:type="spellStart"/>
+      <w:r>
+        <w:rPr>
+          <w:lang w:val="en-US"/>
+        </w:rPr>
+        <w:t>bezos</w:t>
+      </w:r>
+      <w:proofErr w:type="spellEnd"/>
+      <w:r>
+        <w:rPr>
+          <w:lang w:val="en-US"/>
+        </w:rPr>
+        <w:t>")</w:t>
       </w:r>
     </w:p>
     <w:p>
@@ -1591,83 +2205,33 @@
         </w:rPr>
         <w:t xml:space="preserve">    account4 = </w:t>
       </w:r>
-      <w:proofErr w:type="gramStart"/>
-      <w:r>
-        <w:rPr>
-          <w:lang w:val="en-US"/>
-        </w:rPr>
-        <w:t>BankAccount(</w:t>
-      </w:r>
-      <w:proofErr w:type="gramEnd"/>
-      <w:r>
-        <w:rPr>
-          <w:lang w:val="en-US"/>
-        </w:rPr>
-        <w:t>400.0, "jkl444", "zuckerberg")</w:t>
-      </w:r>
-    </w:p>
-    <w:p>
-      <w:pPr>
-        <w:spacing w:after="0"/>
-        <w:rPr>
-          <w:lang w:val="en-US"/>
-        </w:rPr>
-      </w:pPr>
-    </w:p>
-    <w:p>
-      <w:pPr>
-        <w:spacing w:after="0"/>
-        <w:rPr>
-          <w:lang w:val="en-US"/>
-        </w:rPr>
-      </w:pPr>
-      <w:r>
-        <w:rPr>
-          <w:lang w:val="en-US"/>
-        </w:rPr>
-        <w:t xml:space="preserve">    bank.add_account(account1)</w:t>
-      </w:r>
-    </w:p>
-    <w:p>
-      <w:pPr>
-        <w:spacing w:after="0"/>
-        <w:rPr>
-          <w:lang w:val="en-US"/>
-        </w:rPr>
-      </w:pPr>
-      <w:r>
-        <w:rPr>
-          <w:lang w:val="en-US"/>
-        </w:rPr>
-        <w:t xml:space="preserve">    bank.add_account(account2)</w:t>
-      </w:r>
-    </w:p>
-    <w:p>
-      <w:pPr>
-        <w:spacing w:after="0"/>
-        <w:rPr>
-          <w:lang w:val="en-US"/>
-        </w:rPr>
-      </w:pPr>
-      <w:r>
-        <w:rPr>
-          <w:lang w:val="en-US"/>
-        </w:rPr>
-        <w:t xml:space="preserve">    bank.add_account(account3)</w:t>
-      </w:r>
-    </w:p>
-    <w:p>
-      <w:pPr>
-        <w:spacing w:after="0"/>
-        <w:rPr>
-          <w:lang w:val="en-US"/>
-        </w:rPr>
-      </w:pPr>
-      <w:r>
-        <w:rPr>
-          <w:lang w:val="en-US"/>
-        </w:rPr>
-        <w:t xml:space="preserve">    bank.add_account(account4)</w:t>
+      <w:proofErr w:type="spellStart"/>
+      <w:r>
+        <w:rPr>
+          <w:lang w:val="en-US"/>
+        </w:rPr>
+        <w:t>BankAccount</w:t>
+      </w:r>
+      <w:proofErr w:type="spellEnd"/>
+      <w:r>
+        <w:rPr>
+          <w:lang w:val="en-US"/>
+        </w:rPr>
+        <w:t>(400.0, "jkl444", "</w:t>
+      </w:r>
+      <w:proofErr w:type="spellStart"/>
+      <w:r>
+        <w:rPr>
+          <w:lang w:val="en-US"/>
+        </w:rPr>
+        <w:t>zuckerberg</w:t>
+      </w:r>
+      <w:proofErr w:type="spellEnd"/>
+      <w:r>
+        <w:rPr>
+          <w:lang w:val="en-US"/>
+        </w:rPr>
+        <w:t>")</w:t>
       </w:r>
     </w:p>
     <w:p>
@@ -1691,91 +2255,225 @@
         </w:rPr>
         <w:t xml:space="preserve">    </w:t>
       </w:r>
-      <w:proofErr w:type="gramStart"/>
-      <w:r>
-        <w:rPr>
-          <w:lang w:val="en-US"/>
-        </w:rPr>
-        <w:t>bank.deposit</w:t>
-      </w:r>
-      <w:proofErr w:type="gramEnd"/>
-      <w:r>
-        <w:rPr>
-          <w:lang w:val="en-US"/>
-        </w:rPr>
-        <w:t>_to(22.22, "def222")</w:t>
-      </w:r>
-    </w:p>
-    <w:p>
-      <w:pPr>
-        <w:spacing w:after="0"/>
-        <w:rPr>
-          <w:lang w:val="en-US"/>
-        </w:rPr>
-      </w:pPr>
-    </w:p>
-    <w:p>
-      <w:pPr>
-        <w:spacing w:after="0"/>
-        <w:rPr>
-          <w:lang w:val="en-US"/>
-        </w:rPr>
-      </w:pPr>
-      <w:r>
-        <w:rPr>
-          <w:lang w:val="en-US"/>
-        </w:rPr>
-        <w:t xml:space="preserve">    bank.get_account("abc111"</w:t>
-      </w:r>
-      <w:proofErr w:type="gramStart"/>
-      <w:r>
-        <w:rPr>
-          <w:lang w:val="en-US"/>
-        </w:rPr>
-        <w:t>).transfer</w:t>
-      </w:r>
-      <w:proofErr w:type="gramEnd"/>
-      <w:r>
-        <w:rPr>
-          <w:lang w:val="en-US"/>
-        </w:rPr>
-        <w:t>(5.00, bank.get_account("ghi333"))</w:t>
-      </w:r>
-    </w:p>
-    <w:p>
-      <w:pPr>
-        <w:spacing w:after="0"/>
-        <w:rPr>
-          <w:lang w:val="en-US"/>
-        </w:rPr>
-      </w:pPr>
-    </w:p>
-    <w:p>
-      <w:pPr>
-        <w:spacing w:after="0"/>
-        <w:rPr>
-          <w:lang w:val="en-US"/>
-        </w:rPr>
-      </w:pPr>
-      <w:r>
-        <w:rPr>
-          <w:lang w:val="en-US"/>
-        </w:rPr>
-        <w:t xml:space="preserve">    bank.print_all_customer_</w:t>
-      </w:r>
-      <w:proofErr w:type="gramStart"/>
-      <w:r>
-        <w:rPr>
-          <w:lang w:val="en-US"/>
-        </w:rPr>
-        <w:t>data(</w:t>
-      </w:r>
-      <w:proofErr w:type="gramEnd"/>
-      <w:r>
-        <w:rPr>
-          <w:lang w:val="en-US"/>
-        </w:rPr>
-        <w:t>)</w:t>
+      <w:proofErr w:type="spellStart"/>
+      <w:r>
+        <w:rPr>
+          <w:lang w:val="en-US"/>
+        </w:rPr>
+        <w:t>bank.add_account</w:t>
+      </w:r>
+      <w:proofErr w:type="spellEnd"/>
+      <w:r>
+        <w:rPr>
+          <w:lang w:val="en-US"/>
+        </w:rPr>
+        <w:t>(account1)</w:t>
+      </w:r>
+    </w:p>
+    <w:p>
+      <w:pPr>
+        <w:spacing w:after="0"/>
+        <w:rPr>
+          <w:lang w:val="en-US"/>
+        </w:rPr>
+      </w:pPr>
+      <w:r>
+        <w:rPr>
+          <w:lang w:val="en-US"/>
+        </w:rPr>
+        <w:t xml:space="preserve">    </w:t>
+      </w:r>
+      <w:proofErr w:type="spellStart"/>
+      <w:r>
+        <w:rPr>
+          <w:lang w:val="en-US"/>
+        </w:rPr>
+        <w:t>bank.add_account</w:t>
+      </w:r>
+      <w:proofErr w:type="spellEnd"/>
+      <w:r>
+        <w:rPr>
+          <w:lang w:val="en-US"/>
+        </w:rPr>
+        <w:t>(account2)</w:t>
+      </w:r>
+    </w:p>
+    <w:p>
+      <w:pPr>
+        <w:spacing w:after="0"/>
+        <w:rPr>
+          <w:lang w:val="en-US"/>
+        </w:rPr>
+      </w:pPr>
+      <w:r>
+        <w:rPr>
+          <w:lang w:val="en-US"/>
+        </w:rPr>
+        <w:t xml:space="preserve">    </w:t>
+      </w:r>
+      <w:proofErr w:type="spellStart"/>
+      <w:r>
+        <w:rPr>
+          <w:lang w:val="en-US"/>
+        </w:rPr>
+        <w:t>bank.add_account</w:t>
+      </w:r>
+      <w:proofErr w:type="spellEnd"/>
+      <w:r>
+        <w:rPr>
+          <w:lang w:val="en-US"/>
+        </w:rPr>
+        <w:t>(account3)</w:t>
+      </w:r>
+    </w:p>
+    <w:p>
+      <w:pPr>
+        <w:spacing w:after="0"/>
+        <w:rPr>
+          <w:lang w:val="en-US"/>
+        </w:rPr>
+      </w:pPr>
+      <w:r>
+        <w:rPr>
+          <w:lang w:val="en-US"/>
+        </w:rPr>
+        <w:t xml:space="preserve">    </w:t>
+      </w:r>
+      <w:proofErr w:type="spellStart"/>
+      <w:r>
+        <w:rPr>
+          <w:lang w:val="en-US"/>
+        </w:rPr>
+        <w:t>bank.add_account</w:t>
+      </w:r>
+      <w:proofErr w:type="spellEnd"/>
+      <w:r>
+        <w:rPr>
+          <w:lang w:val="en-US"/>
+        </w:rPr>
+        <w:t>(account4)</w:t>
+      </w:r>
+    </w:p>
+    <w:p>
+      <w:pPr>
+        <w:spacing w:after="0"/>
+        <w:rPr>
+          <w:lang w:val="en-US"/>
+        </w:rPr>
+      </w:pPr>
+    </w:p>
+    <w:p>
+      <w:pPr>
+        <w:spacing w:after="0"/>
+        <w:rPr>
+          <w:lang w:val="en-US"/>
+        </w:rPr>
+      </w:pPr>
+      <w:r>
+        <w:rPr>
+          <w:lang w:val="en-US"/>
+        </w:rPr>
+        <w:t xml:space="preserve">    </w:t>
+      </w:r>
+      <w:proofErr w:type="spellStart"/>
+      <w:r>
+        <w:rPr>
+          <w:lang w:val="en-US"/>
+        </w:rPr>
+        <w:t>bank.deposit_to</w:t>
+      </w:r>
+      <w:proofErr w:type="spellEnd"/>
+      <w:r>
+        <w:rPr>
+          <w:lang w:val="en-US"/>
+        </w:rPr>
+        <w:t>(22.22, "def222")</w:t>
+      </w:r>
+    </w:p>
+    <w:p>
+      <w:pPr>
+        <w:spacing w:after="0"/>
+        <w:rPr>
+          <w:lang w:val="en-US"/>
+        </w:rPr>
+      </w:pPr>
+    </w:p>
+    <w:p>
+      <w:pPr>
+        <w:spacing w:after="0"/>
+        <w:rPr>
+          <w:lang w:val="en-US"/>
+        </w:rPr>
+      </w:pPr>
+      <w:r>
+        <w:rPr>
+          <w:lang w:val="en-US"/>
+        </w:rPr>
+        <w:t xml:space="preserve">    </w:t>
+      </w:r>
+      <w:proofErr w:type="spellStart"/>
+      <w:r>
+        <w:rPr>
+          <w:lang w:val="en-US"/>
+        </w:rPr>
+        <w:t>bank.get_account</w:t>
+      </w:r>
+      <w:proofErr w:type="spellEnd"/>
+      <w:r>
+        <w:rPr>
+          <w:lang w:val="en-US"/>
+        </w:rPr>
+        <w:t xml:space="preserve">("abc111").transfer(5.00, </w:t>
+      </w:r>
+      <w:proofErr w:type="spellStart"/>
+      <w:r>
+        <w:rPr>
+          <w:lang w:val="en-US"/>
+        </w:rPr>
+        <w:t>bank.get_account</w:t>
+      </w:r>
+      <w:proofErr w:type="spellEnd"/>
+      <w:r>
+        <w:rPr>
+          <w:lang w:val="en-US"/>
+        </w:rPr>
+        <w:t>("ghi333"))</w:t>
+      </w:r>
+    </w:p>
+    <w:p>
+      <w:pPr>
+        <w:spacing w:after="0"/>
+        <w:rPr>
+          <w:lang w:val="en-US"/>
+        </w:rPr>
+      </w:pPr>
+    </w:p>
+    <w:p>
+      <w:pPr>
+        <w:spacing w:after="0"/>
+        <w:rPr>
+          <w:lang w:val="en-US"/>
+        </w:rPr>
+      </w:pPr>
+      <w:r>
+        <w:rPr>
+          <w:lang w:val="en-US"/>
+        </w:rPr>
+        <w:t xml:space="preserve">    </w:t>
+      </w:r>
+      <w:proofErr w:type="spellStart"/>
+      <w:r>
+        <w:rPr>
+          <w:lang w:val="en-US"/>
+        </w:rPr>
+        <w:t>bank.print_all_customer_data</w:t>
+      </w:r>
+      <w:proofErr w:type="spellEnd"/>
+      <w:r>
+        <w:rPr>
+          <w:lang w:val="en-US"/>
+        </w:rPr>
+        <w:t>()</w:t>
       </w:r>
     </w:p>
     <w:p>
@@ -1811,21 +2509,7 @@
         <w:rPr>
           <w:lang w:val="en-US"/>
         </w:rPr>
-        <w:t xml:space="preserve">    </w:t>
-      </w:r>
-      <w:proofErr w:type="gramStart"/>
-      <w:r>
-        <w:rPr>
-          <w:lang w:val="en-US"/>
-        </w:rPr>
-        <w:t>main(</w:t>
-      </w:r>
-      <w:proofErr w:type="gramEnd"/>
-      <w:r>
-        <w:rPr>
-          <w:lang w:val="en-US"/>
-        </w:rPr>
-        <w:t>)</w:t>
+        <w:t xml:space="preserve">    main()</w:t>
       </w:r>
     </w:p>
     <w:p>
@@ -1923,7 +2607,21 @@
         <w:rPr>
           <w:lang w:val="en-US"/>
         </w:rPr>
-        <w:t>Total bank balance in all accounts for Bank of Kanada is 1022.22</w:t>
+        <w:t xml:space="preserve">Total bank balance in all accounts for Bank of </w:t>
+      </w:r>
+      <w:proofErr w:type="spellStart"/>
+      <w:r>
+        <w:rPr>
+          <w:lang w:val="en-US"/>
+        </w:rPr>
+        <w:t>Kanada</w:t>
+      </w:r>
+      <w:proofErr w:type="spellEnd"/>
+      <w:r>
+        <w:rPr>
+          <w:lang w:val="en-US"/>
+        </w:rPr>
+        <w:t xml:space="preserve"> is 1022.22</w:t>
       </w:r>
     </w:p>
     <w:sectPr>
@@ -1939,7 +2637,7 @@
 </file>
 
 <file path=word/endnotes.xml><?xml version="1.0" encoding="utf-8"?>
-<w:endnotes xmlns:wpc="http://schemas.microsoft.com/office/word/2010/wordprocessingCanvas" xmlns:cx="http://schemas.microsoft.com/office/drawing/2014/chartex" xmlns:cx1="http://schemas.microsoft.com/office/drawing/2015/9/8/chartex" xmlns:cx2="http://schemas.microsoft.com/office/drawing/2015/10/21/chartex" xmlns:cx3="http://schemas.microsoft.com/office/drawing/2016/5/9/chartex" xmlns:cx4="http://schemas.microsoft.com/office/drawing/2016/5/10/chartex" xmlns:cx5="http://schemas.microsoft.com/office/drawing/2016/5/11/chartex" xmlns:cx6="http://schemas.microsoft.com/office/drawing/2016/5/12/chartex" xmlns:cx7="http://schemas.microsoft.com/office/drawing/2016/5/13/chartex" xmlns:cx8="http://schemas.microsoft.com/office/drawing/2016/5/14/chartex" xmlns:mc="http://schemas.openxmlformats.org/markup-compatibility/2006" xmlns:aink="http://schemas.microsoft.com/office/drawing/2016/ink" xmlns:am3d="http://schemas.microsoft.com/office/drawing/2017/model3d" xmlns:o="urn:schemas-microsoft-com:office:office" xmlns:r="http://schemas.openxmlformats.org/officeDocument/2006/relationships" xmlns:m="http://schemas.openxmlformats.org/officeDocument/2006/math" xmlns:v="urn:schemas-microsoft-com:vml" xmlns:wp14="http://schemas.microsoft.com/office/word/2010/wordprocessingDrawing" xmlns:wp="http://schemas.openxmlformats.org/drawingml/2006/wordprocessingDrawing" xmlns:w10="urn:schemas-microsoft-com:office:word" xmlns:w="http://schemas.openxmlformats.org/wordprocessingml/2006/main" xmlns:w14="http://schemas.microsoft.com/office/word/2010/wordml" xmlns:w15="http://schemas.microsoft.com/office/word/2012/wordml" xmlns:w16cex="http://schemas.microsoft.com/office/word/2018/wordml/cex" xmlns:w16cid="http://schemas.microsoft.com/office/word/2016/wordml/cid" xmlns:w16="http://schemas.microsoft.com/office/word/2018/wordml" xmlns:w16se="http://schemas.microsoft.com/office/word/2015/wordml/symex" xmlns:wpg="http://schemas.microsoft.com/office/word/2010/wordprocessingGroup" xmlns:wpi="http://schemas.microsoft.com/office/word/2010/wordprocessingInk" xmlns:wne="http://schemas.microsoft.com/office/word/2006/wordml" xmlns:wps="http://schemas.microsoft.com/office/word/2010/wordprocessingShape" mc:Ignorable="w14 w15 w16se w16cid w16 w16cex wp14">
+<w:endnotes xmlns:wpc="http://schemas.microsoft.com/office/word/2010/wordprocessingCanvas" xmlns:cx="http://schemas.microsoft.com/office/drawing/2014/chartex" xmlns:cx1="http://schemas.microsoft.com/office/drawing/2015/9/8/chartex" xmlns:cx2="http://schemas.microsoft.com/office/drawing/2015/10/21/chartex" xmlns:cx3="http://schemas.microsoft.com/office/drawing/2016/5/9/chartex" xmlns:cx4="http://schemas.microsoft.com/office/drawing/2016/5/10/chartex" xmlns:cx5="http://schemas.microsoft.com/office/drawing/2016/5/11/chartex" xmlns:cx6="http://schemas.microsoft.com/office/drawing/2016/5/12/chartex" xmlns:cx7="http://schemas.microsoft.com/office/drawing/2016/5/13/chartex" xmlns:cx8="http://schemas.microsoft.com/office/drawing/2016/5/14/chartex" xmlns:mc="http://schemas.openxmlformats.org/markup-compatibility/2006" xmlns:aink="http://schemas.microsoft.com/office/drawing/2016/ink" xmlns:am3d="http://schemas.microsoft.com/office/drawing/2017/model3d" xmlns:o="urn:schemas-microsoft-com:office:office" xmlns:oel="http://schemas.microsoft.com/office/2019/extlst" xmlns:r="http://schemas.openxmlformats.org/officeDocument/2006/relationships" xmlns:m="http://schemas.openxmlformats.org/officeDocument/2006/math" xmlns:v="urn:schemas-microsoft-com:vml" xmlns:wp14="http://schemas.microsoft.com/office/word/2010/wordprocessingDrawing" xmlns:wp="http://schemas.openxmlformats.org/drawingml/2006/wordprocessingDrawing" xmlns:w10="urn:schemas-microsoft-com:office:word" xmlns:w="http://schemas.openxmlformats.org/wordprocessingml/2006/main" xmlns:w14="http://schemas.microsoft.com/office/word/2010/wordml" xmlns:w15="http://schemas.microsoft.com/office/word/2012/wordml" xmlns:w16cex="http://schemas.microsoft.com/office/word/2018/wordml/cex" xmlns:w16cid="http://schemas.microsoft.com/office/word/2016/wordml/cid" xmlns:w16="http://schemas.microsoft.com/office/word/2018/wordml" xmlns:w16sdtdh="http://schemas.microsoft.com/office/word/2020/wordml/sdtdatahash" xmlns:w16se="http://schemas.microsoft.com/office/word/2015/wordml/symex" xmlns:wpg="http://schemas.microsoft.com/office/word/2010/wordprocessingGroup" xmlns:wpi="http://schemas.microsoft.com/office/word/2010/wordprocessingInk" xmlns:wne="http://schemas.microsoft.com/office/word/2006/wordml" xmlns:wps="http://schemas.microsoft.com/office/word/2010/wordprocessingShape" mc:Ignorable="w14 w15 w16se w16cid w16 w16cex w16sdtdh wp14">
   <w:endnote w:type="separator" w:id="-1">
     <w:p>
       <w:pPr>
@@ -1964,7 +2662,7 @@
 </file>
 
 <file path=word/footer1.xml><?xml version="1.0" encoding="utf-8"?>
-<w:ftr xmlns:wpc="http://schemas.microsoft.com/office/word/2010/wordprocessingCanvas" xmlns:cx="http://schemas.microsoft.com/office/drawing/2014/chartex" xmlns:cx1="http://schemas.microsoft.com/office/drawing/2015/9/8/chartex" xmlns:cx2="http://schemas.microsoft.com/office/drawing/2015/10/21/chartex" xmlns:cx3="http://schemas.microsoft.com/office/drawing/2016/5/9/chartex" xmlns:cx4="http://schemas.microsoft.com/office/drawing/2016/5/10/chartex" xmlns:cx5="http://schemas.microsoft.com/office/drawing/2016/5/11/chartex" xmlns:cx6="http://schemas.microsoft.com/office/drawing/2016/5/12/chartex" xmlns:cx7="http://schemas.microsoft.com/office/drawing/2016/5/13/chartex" xmlns:cx8="http://schemas.microsoft.com/office/drawing/2016/5/14/chartex" xmlns:mc="http://schemas.openxmlformats.org/markup-compatibility/2006" xmlns:aink="http://schemas.microsoft.com/office/drawing/2016/ink" xmlns:am3d="http://schemas.microsoft.com/office/drawing/2017/model3d" xmlns:o="urn:schemas-microsoft-com:office:office" xmlns:r="http://schemas.openxmlformats.org/officeDocument/2006/relationships" xmlns:m="http://schemas.openxmlformats.org/officeDocument/2006/math" xmlns:v="urn:schemas-microsoft-com:vml" xmlns:wp14="http://schemas.microsoft.com/office/word/2010/wordprocessingDrawing" xmlns:wp="http://schemas.openxmlformats.org/drawingml/2006/wordprocessingDrawing" xmlns:w10="urn:schemas-microsoft-com:office:word" xmlns:w="http://schemas.openxmlformats.org/wordprocessingml/2006/main" xmlns:w14="http://schemas.microsoft.com/office/word/2010/wordml" xmlns:w15="http://schemas.microsoft.com/office/word/2012/wordml" xmlns:w16cex="http://schemas.microsoft.com/office/word/2018/wordml/cex" xmlns:w16cid="http://schemas.microsoft.com/office/word/2016/wordml/cid" xmlns:w16="http://schemas.microsoft.com/office/word/2018/wordml" xmlns:w16se="http://schemas.microsoft.com/office/word/2015/wordml/symex" xmlns:wpg="http://schemas.microsoft.com/office/word/2010/wordprocessingGroup" xmlns:wpi="http://schemas.microsoft.com/office/word/2010/wordprocessingInk" xmlns:wne="http://schemas.microsoft.com/office/word/2006/wordml" xmlns:wps="http://schemas.microsoft.com/office/word/2010/wordprocessingShape" mc:Ignorable="w14 w15 w16se w16cid w16 w16cex wp14">
+<w:ftr xmlns:wpc="http://schemas.microsoft.com/office/word/2010/wordprocessingCanvas" xmlns:cx="http://schemas.microsoft.com/office/drawing/2014/chartex" xmlns:cx1="http://schemas.microsoft.com/office/drawing/2015/9/8/chartex" xmlns:cx2="http://schemas.microsoft.com/office/drawing/2015/10/21/chartex" xmlns:cx3="http://schemas.microsoft.com/office/drawing/2016/5/9/chartex" xmlns:cx4="http://schemas.microsoft.com/office/drawing/2016/5/10/chartex" xmlns:cx5="http://schemas.microsoft.com/office/drawing/2016/5/11/chartex" xmlns:cx6="http://schemas.microsoft.com/office/drawing/2016/5/12/chartex" xmlns:cx7="http://schemas.microsoft.com/office/drawing/2016/5/13/chartex" xmlns:cx8="http://schemas.microsoft.com/office/drawing/2016/5/14/chartex" xmlns:mc="http://schemas.openxmlformats.org/markup-compatibility/2006" xmlns:aink="http://schemas.microsoft.com/office/drawing/2016/ink" xmlns:am3d="http://schemas.microsoft.com/office/drawing/2017/model3d" xmlns:o="urn:schemas-microsoft-com:office:office" xmlns:oel="http://schemas.microsoft.com/office/2019/extlst" xmlns:r="http://schemas.openxmlformats.org/officeDocument/2006/relationships" xmlns:m="http://schemas.openxmlformats.org/officeDocument/2006/math" xmlns:v="urn:schemas-microsoft-com:vml" xmlns:wp14="http://schemas.microsoft.com/office/word/2010/wordprocessingDrawing" xmlns:wp="http://schemas.openxmlformats.org/drawingml/2006/wordprocessingDrawing" xmlns:w10="urn:schemas-microsoft-com:office:word" xmlns:w="http://schemas.openxmlformats.org/wordprocessingml/2006/main" xmlns:w14="http://schemas.microsoft.com/office/word/2010/wordml" xmlns:w15="http://schemas.microsoft.com/office/word/2012/wordml" xmlns:w16cex="http://schemas.microsoft.com/office/word/2018/wordml/cex" xmlns:w16cid="http://schemas.microsoft.com/office/word/2016/wordml/cid" xmlns:w16="http://schemas.microsoft.com/office/word/2018/wordml" xmlns:w16sdtdh="http://schemas.microsoft.com/office/word/2020/wordml/sdtdatahash" xmlns:w16se="http://schemas.microsoft.com/office/word/2015/wordml/symex" xmlns:wpg="http://schemas.microsoft.com/office/word/2010/wordprocessingGroup" xmlns:wpi="http://schemas.microsoft.com/office/word/2010/wordprocessingInk" xmlns:wne="http://schemas.microsoft.com/office/word/2006/wordml" xmlns:wps="http://schemas.microsoft.com/office/word/2010/wordprocessingShape" mc:Ignorable="w14 w15 w16se w16cid w16 w16cex w16sdtdh wp14">
   <w:sdt>
     <w:sdtPr>
       <w:id w:val="1215776286"/>
@@ -2094,7 +2792,7 @@
                     <v:h position="#0,topLeft" switch="" xrange="0,10800"/>
                   </v:handles>
                 </v:shapetype>
-                <v:shape id="Double Bracket 2" o:spid="_x0000_s1026" type="#_x0000_t185" style="position:absolute;margin-left:0;margin-top:0;width:43.45pt;height:18.8pt;z-index:251660288;visibility:visible;mso-wrap-style:square;mso-width-percent:100;mso-height-percent:0;mso-wrap-distance-left:9pt;mso-wrap-distance-top:0;mso-wrap-distance-right:9pt;mso-wrap-distance-bottom:0;mso-position-horizontal:center;mso-position-horizontal-relative:margin;mso-position-vertical:center;mso-position-vertical-relative:bottom-margin-area;mso-width-percent:100;mso-height-percent:0;mso-width-relative:margin;mso-height-relative:bottom-margin-area;v-text-anchor:top" o:gfxdata="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" filled="t" strokecolor="gray" strokeweight="2.25pt">
+                <v:shape id="Double Bracket 2" o:spid="_x0000_s1026" type="#_x0000_t185" style="position:absolute;margin-left:0;margin-top:0;width:43.45pt;height:18.8pt;z-index:251660288;visibility:visible;mso-wrap-style:square;mso-width-percent:100;mso-height-percent:0;mso-wrap-distance-left:9pt;mso-wrap-distance-top:0;mso-wrap-distance-right:9pt;mso-wrap-distance-bottom:0;mso-position-horizontal:center;mso-position-horizontal-relative:margin;mso-position-vertical:center;mso-position-vertical-relative:bottom-margin-area;mso-width-percent:100;mso-height-percent:0;mso-width-relative:margin;mso-height-relative:bottom-margin-area;v-text-anchor:top" o:gfxdata="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" filled="t" strokecolor="gray" strokeweight="2.25pt">
                   <v:textbox inset=",0,,0">
                     <w:txbxContent>
                       <w:p>
@@ -2217,7 +2915,7 @@
 </file>
 
 <file path=word/footnotes.xml><?xml version="1.0" encoding="utf-8"?>
-<w:footnotes xmlns:wpc="http://schemas.microsoft.com/office/word/2010/wordprocessingCanvas" xmlns:cx="http://schemas.microsoft.com/office/drawing/2014/chartex" xmlns:cx1="http://schemas.microsoft.com/office/drawing/2015/9/8/chartex" xmlns:cx2="http://schemas.microsoft.com/office/drawing/2015/10/21/chartex" xmlns:cx3="http://schemas.microsoft.com/office/drawing/2016/5/9/chartex" xmlns:cx4="http://schemas.microsoft.com/office/drawing/2016/5/10/chartex" xmlns:cx5="http://schemas.microsoft.com/office/drawing/2016/5/11/chartex" xmlns:cx6="http://schemas.microsoft.com/office/drawing/2016/5/12/chartex" xmlns:cx7="http://schemas.microsoft.com/office/drawing/2016/5/13/chartex" xmlns:cx8="http://schemas.microsoft.com/office/drawing/2016/5/14/chartex" xmlns:mc="http://schemas.openxmlformats.org/markup-compatibility/2006" xmlns:aink="http://schemas.microsoft.com/office/drawing/2016/ink" xmlns:am3d="http://schemas.microsoft.com/office/drawing/2017/model3d" xmlns:o="urn:schemas-microsoft-com:office:office" xmlns:r="http://schemas.openxmlformats.org/officeDocument/2006/relationships" xmlns:m="http://schemas.openxmlformats.org/officeDocument/2006/math" xmlns:v="urn:schemas-microsoft-com:vml" xmlns:wp14="http://schemas.microsoft.com/office/word/2010/wordprocessingDrawing" xmlns:wp="http://schemas.openxmlformats.org/drawingml/2006/wordprocessingDrawing" xmlns:w10="urn:schemas-microsoft-com:office:word" xmlns:w="http://schemas.openxmlformats.org/wordprocessingml/2006/main" xmlns:w14="http://schemas.microsoft.com/office/word/2010/wordml" xmlns:w15="http://schemas.microsoft.com/office/word/2012/wordml" xmlns:w16cex="http://schemas.microsoft.com/office/word/2018/wordml/cex" xmlns:w16cid="http://schemas.microsoft.com/office/word/2016/wordml/cid" xmlns:w16="http://schemas.microsoft.com/office/word/2018/wordml" xmlns:w16se="http://schemas.microsoft.com/office/word/2015/wordml/symex" xmlns:wpg="http://schemas.microsoft.com/office/word/2010/wordprocessingGroup" xmlns:wpi="http://schemas.microsoft.com/office/word/2010/wordprocessingInk" xmlns:wne="http://schemas.microsoft.com/office/word/2006/wordml" xmlns:wps="http://schemas.microsoft.com/office/word/2010/wordprocessingShape" mc:Ignorable="w14 w15 w16se w16cid w16 w16cex wp14">
+<w:footnotes xmlns:wpc="http://schemas.microsoft.com/office/word/2010/wordprocessingCanvas" xmlns:cx="http://schemas.microsoft.com/office/drawing/2014/chartex" xmlns:cx1="http://schemas.microsoft.com/office/drawing/2015/9/8/chartex" xmlns:cx2="http://schemas.microsoft.com/office/drawing/2015/10/21/chartex" xmlns:cx3="http://schemas.microsoft.com/office/drawing/2016/5/9/chartex" xmlns:cx4="http://schemas.microsoft.com/office/drawing/2016/5/10/chartex" xmlns:cx5="http://schemas.microsoft.com/office/drawing/2016/5/11/chartex" xmlns:cx6="http://schemas.microsoft.com/office/drawing/2016/5/12/chartex" xmlns:cx7="http://schemas.microsoft.com/office/drawing/2016/5/13/chartex" xmlns:cx8="http://schemas.microsoft.com/office/drawing/2016/5/14/chartex" xmlns:mc="http://schemas.openxmlformats.org/markup-compatibility/2006" xmlns:aink="http://schemas.microsoft.com/office/drawing/2016/ink" xmlns:am3d="http://schemas.microsoft.com/office/drawing/2017/model3d" xmlns:o="urn:schemas-microsoft-com:office:office" xmlns:oel="http://schemas.microsoft.com/office/2019/extlst" xmlns:r="http://schemas.openxmlformats.org/officeDocument/2006/relationships" xmlns:m="http://schemas.openxmlformats.org/officeDocument/2006/math" xmlns:v="urn:schemas-microsoft-com:vml" xmlns:wp14="http://schemas.microsoft.com/office/word/2010/wordprocessingDrawing" xmlns:wp="http://schemas.openxmlformats.org/drawingml/2006/wordprocessingDrawing" xmlns:w10="urn:schemas-microsoft-com:office:word" xmlns:w="http://schemas.openxmlformats.org/wordprocessingml/2006/main" xmlns:w14="http://schemas.microsoft.com/office/word/2010/wordml" xmlns:w15="http://schemas.microsoft.com/office/word/2012/wordml" xmlns:w16cex="http://schemas.microsoft.com/office/word/2018/wordml/cex" xmlns:w16cid="http://schemas.microsoft.com/office/word/2016/wordml/cid" xmlns:w16="http://schemas.microsoft.com/office/word/2018/wordml" xmlns:w16sdtdh="http://schemas.microsoft.com/office/word/2020/wordml/sdtdatahash" xmlns:w16se="http://schemas.microsoft.com/office/word/2015/wordml/symex" xmlns:wpg="http://schemas.microsoft.com/office/word/2010/wordprocessingGroup" xmlns:wpi="http://schemas.microsoft.com/office/word/2010/wordprocessingInk" xmlns:wne="http://schemas.microsoft.com/office/word/2006/wordml" xmlns:wps="http://schemas.microsoft.com/office/word/2010/wordprocessingShape" mc:Ignorable="w14 w15 w16se w16cid w16 w16cex w16sdtdh wp14">
   <w:footnote w:type="separator" w:id="-1">
     <w:p>
       <w:pPr>
@@ -2242,7 +2940,7 @@
 </file>
 
 <file path=word/header1.xml><?xml version="1.0" encoding="utf-8"?>
-<w:hdr xmlns:wpc="http://schemas.microsoft.com/office/word/2010/wordprocessingCanvas" xmlns:cx="http://schemas.microsoft.com/office/drawing/2014/chartex" xmlns:cx1="http://schemas.microsoft.com/office/drawing/2015/9/8/chartex" xmlns:cx2="http://schemas.microsoft.com/office/drawing/2015/10/21/chartex" xmlns:cx3="http://schemas.microsoft.com/office/drawing/2016/5/9/chartex" xmlns:cx4="http://schemas.microsoft.com/office/drawing/2016/5/10/chartex" xmlns:cx5="http://schemas.microsoft.com/office/drawing/2016/5/11/chartex" xmlns:cx6="http://schemas.microsoft.com/office/drawing/2016/5/12/chartex" xmlns:cx7="http://schemas.microsoft.com/office/drawing/2016/5/13/chartex" xmlns:cx8="http://schemas.microsoft.com/office/drawing/2016/5/14/chartex" xmlns:mc="http://schemas.openxmlformats.org/markup-compatibility/2006" xmlns:aink="http://schemas.microsoft.com/office/drawing/2016/ink" xmlns:am3d="http://schemas.microsoft.com/office/drawing/2017/model3d" xmlns:o="urn:schemas-microsoft-com:office:office" xmlns:r="http://schemas.openxmlformats.org/officeDocument/2006/relationships" xmlns:m="http://schemas.openxmlformats.org/officeDocument/2006/math" xmlns:v="urn:schemas-microsoft-com:vml" xmlns:wp14="http://schemas.microsoft.com/office/word/2010/wordprocessingDrawing" xmlns:wp="http://schemas.openxmlformats.org/drawingml/2006/wordprocessingDrawing" xmlns:w10="urn:schemas-microsoft-com:office:word" xmlns:w="http://schemas.openxmlformats.org/wordprocessingml/2006/main" xmlns:w14="http://schemas.microsoft.com/office/word/2010/wordml" xmlns:w15="http://schemas.microsoft.com/office/word/2012/wordml" xmlns:w16cex="http://schemas.microsoft.com/office/word/2018/wordml/cex" xmlns:w16cid="http://schemas.microsoft.com/office/word/2016/wordml/cid" xmlns:w16="http://schemas.microsoft.com/office/word/2018/wordml" xmlns:w16se="http://schemas.microsoft.com/office/word/2015/wordml/symex" xmlns:wpg="http://schemas.microsoft.com/office/word/2010/wordprocessingGroup" xmlns:wpi="http://schemas.microsoft.com/office/word/2010/wordprocessingInk" xmlns:wne="http://schemas.microsoft.com/office/word/2006/wordml" xmlns:wps="http://schemas.microsoft.com/office/word/2010/wordprocessingShape" mc:Ignorable="w14 w15 w16se w16cid w16 w16cex wp14">
+<w:hdr xmlns:wpc="http://schemas.microsoft.com/office/word/2010/wordprocessingCanvas" xmlns:cx="http://schemas.microsoft.com/office/drawing/2014/chartex" xmlns:cx1="http://schemas.microsoft.com/office/drawing/2015/9/8/chartex" xmlns:cx2="http://schemas.microsoft.com/office/drawing/2015/10/21/chartex" xmlns:cx3="http://schemas.microsoft.com/office/drawing/2016/5/9/chartex" xmlns:cx4="http://schemas.microsoft.com/office/drawing/2016/5/10/chartex" xmlns:cx5="http://schemas.microsoft.com/office/drawing/2016/5/11/chartex" xmlns:cx6="http://schemas.microsoft.com/office/drawing/2016/5/12/chartex" xmlns:cx7="http://schemas.microsoft.com/office/drawing/2016/5/13/chartex" xmlns:cx8="http://schemas.microsoft.com/office/drawing/2016/5/14/chartex" xmlns:mc="http://schemas.openxmlformats.org/markup-compatibility/2006" xmlns:aink="http://schemas.microsoft.com/office/drawing/2016/ink" xmlns:am3d="http://schemas.microsoft.com/office/drawing/2017/model3d" xmlns:o="urn:schemas-microsoft-com:office:office" xmlns:oel="http://schemas.microsoft.com/office/2019/extlst" xmlns:r="http://schemas.openxmlformats.org/officeDocument/2006/relationships" xmlns:m="http://schemas.openxmlformats.org/officeDocument/2006/math" xmlns:v="urn:schemas-microsoft-com:vml" xmlns:wp14="http://schemas.microsoft.com/office/word/2010/wordprocessingDrawing" xmlns:wp="http://schemas.openxmlformats.org/drawingml/2006/wordprocessingDrawing" xmlns:w10="urn:schemas-microsoft-com:office:word" xmlns:w="http://schemas.openxmlformats.org/wordprocessingml/2006/main" xmlns:w14="http://schemas.microsoft.com/office/word/2010/wordml" xmlns:w15="http://schemas.microsoft.com/office/word/2012/wordml" xmlns:w16cex="http://schemas.microsoft.com/office/word/2018/wordml/cex" xmlns:w16cid="http://schemas.microsoft.com/office/word/2016/wordml/cid" xmlns:w16="http://schemas.microsoft.com/office/word/2018/wordml" xmlns:w16sdtdh="http://schemas.microsoft.com/office/word/2020/wordml/sdtdatahash" xmlns:w16se="http://schemas.microsoft.com/office/word/2015/wordml/symex" xmlns:wpg="http://schemas.microsoft.com/office/word/2010/wordprocessingGroup" xmlns:wpi="http://schemas.microsoft.com/office/word/2010/wordprocessingInk" xmlns:wne="http://schemas.microsoft.com/office/word/2006/wordml" xmlns:wps="http://schemas.microsoft.com/office/word/2010/wordprocessingShape" mc:Ignorable="w14 w15 w16se w16cid w16 w16cex w16sdtdh wp14">
   <w:p>
     <w:pPr>
       <w:pStyle w:val="Header"/>
@@ -2279,7 +2977,7 @@
 </file>
 
 <file path=word/styles.xml><?xml version="1.0" encoding="utf-8"?>
-<w:styles xmlns:mc="http://schemas.openxmlformats.org/markup-compatibility/2006" xmlns:r="http://schemas.openxmlformats.org/officeDocument/2006/relationships" xmlns:w="http://schemas.openxmlformats.org/wordprocessingml/2006/main" xmlns:w14="http://schemas.microsoft.com/office/word/2010/wordml" xmlns:w15="http://schemas.microsoft.com/office/word/2012/wordml" xmlns:w16cex="http://schemas.microsoft.com/office/word/2018/wordml/cex" xmlns:w16cid="http://schemas.microsoft.com/office/word/2016/wordml/cid" xmlns:w16="http://schemas.microsoft.com/office/word/2018/wordml" xmlns:w16se="http://schemas.microsoft.com/office/word/2015/wordml/symex" mc:Ignorable="w14 w15 w16se w16cid w16 w16cex">
+<w:styles xmlns:mc="http://schemas.openxmlformats.org/markup-compatibility/2006" xmlns:r="http://schemas.openxmlformats.org/officeDocument/2006/relationships" xmlns:w="http://schemas.openxmlformats.org/wordprocessingml/2006/main" xmlns:w14="http://schemas.microsoft.com/office/word/2010/wordml" xmlns:w15="http://schemas.microsoft.com/office/word/2012/wordml" xmlns:w16cex="http://schemas.microsoft.com/office/word/2018/wordml/cex" xmlns:w16cid="http://schemas.microsoft.com/office/word/2016/wordml/cid" xmlns:w16="http://schemas.microsoft.com/office/word/2018/wordml" xmlns:w16sdtdh="http://schemas.microsoft.com/office/word/2020/wordml/sdtdatahash" xmlns:w16se="http://schemas.microsoft.com/office/word/2015/wordml/symex" mc:Ignorable="w14 w15 w16se w16cid w16 w16cex w16sdtdh">
   <w:docDefaults>
     <w:rPrDefault>
       <w:rPr>

</xml_diff>